<commit_message>
Fix typo in FAQ
</commit_message>
<xml_diff>
--- a/Documentation/User-Manual.docx
+++ b/Documentation/User-Manual.docx
@@ -1693,8 +1693,8 @@
       <w:bookmarkStart w:id="2" w:name="_Toc324851941"/>
       <w:bookmarkStart w:id="3" w:name="_Toc324915524"/>
       <w:bookmarkStart w:id="4" w:name="_Toc433104437"/>
-      <w:bookmarkStart w:id="5" w:name="_Toc433104436"/>
-      <w:bookmarkStart w:id="6" w:name="_Toc152453010"/>
+      <w:bookmarkStart w:id="5" w:name="_Toc152453010"/>
+      <w:bookmarkStart w:id="6" w:name="_Toc433104436"/>
       <w:r>
         <w:t>Purpose</w:t>
       </w:r>
@@ -1703,11 +1703,11 @@
       <w:bookmarkEnd w:id="2"/>
       <w:bookmarkEnd w:id="3"/>
       <w:bookmarkEnd w:id="4"/>
+      <w:bookmarkEnd w:id="5"/>
+      <w:r>
+        <w:t xml:space="preserve"> </w:t>
+      </w:r>
       <w:bookmarkEnd w:id="6"/>
-      <w:r>
-        <w:t xml:space="preserve"> </w:t>
-      </w:r>
-      <w:bookmarkEnd w:id="5"/>
     </w:p>
     <w:p>
       <w:pPr>
@@ -2037,13 +2037,7 @@
       </w:pPr>
       <w:bookmarkStart w:id="22" w:name="_Toc152453021"/>
       <w:r>
-        <w:t xml:space="preserve">What </w:t>
-      </w:r>
-      <w:r>
-        <w:t>is</w:t>
-      </w:r>
-      <w:r>
-        <w:t xml:space="preserve"> the range of values that you can input?</w:t>
+        <w:t>What is the range of values that you can input?</w:t>
       </w:r>
       <w:bookmarkEnd w:id="22"/>
     </w:p>
@@ -2052,7 +2046,13 @@
         <w:ind w:left="720"/>
       </w:pPr>
       <w:r>
-        <w:t>You can input values with a magnitude less than or equal to (3^31)-1. This is because that is the maximum value a 32-bit signed integer can store.</w:t>
+        <w:t>You can input values with a magnitude less than or equal to (</w:t>
+      </w:r>
+      <w:r>
+        <w:t>2</w:t>
+      </w:r>
+      <w:r>
+        <w:t>^31)-1. This is because that is the maximum value a 32-bit signed integer can store.</w:t>
       </w:r>
     </w:p>
     <w:p>
@@ -2205,21 +2205,7 @@
           <w:rPr>
             <w:rStyle w:val="Hyperlink"/>
           </w:rPr>
-          <w:t>github.com/</w:t>
-        </w:r>
-        <w:proofErr w:type="spellStart"/>
-        <w:r>
-          <w:rPr>
-            <w:rStyle w:val="Hyperlink"/>
-          </w:rPr>
-          <w:t>FlyingTNT</w:t>
-        </w:r>
-        <w:proofErr w:type="spellEnd"/>
-        <w:r>
-          <w:rPr>
-            <w:rStyle w:val="Hyperlink"/>
-          </w:rPr>
-          <w:t>/EECS-348-Project</w:t>
+          <w:t>github.com/FlyingTNT/EECS-348-Project</w:t>
         </w:r>
       </w:hyperlink>
       <w:r>

</xml_diff>

<commit_message>
Add Glossary of terms
</commit_message>
<xml_diff>
--- a/Documentation/User-Manual.docx
+++ b/Documentation/User-Manual.docx
@@ -39,8 +39,6 @@
         <w:sectPr>
           <w:headerReference w:type="default" r:id="rId7"/>
           <w:footerReference w:type="even" r:id="rId8"/>
-          <w:footerReference w:type="default" r:id="rId9"/>
-          <w:footerReference w:type="first" r:id="rId10"/>
           <w:pgSz w:w="12240" w:h="15840"/>
           <w:pgMar w:top="1440" w:right="1440" w:bottom="1440" w:left="1440" w:header="720" w:footer="720" w:gutter="0"/>
           <w:cols w:space="720"/>
@@ -53,7 +51,19 @@
         <w:rPr>
           <w:sz w:val="28"/>
         </w:rPr>
-        <w:t>Version &lt;1.2&gt;</w:t>
+        <w:t>Version &lt;1.</w:t>
+      </w:r>
+      <w:r>
+        <w:rPr>
+          <w:sz w:val="28"/>
+        </w:rPr>
+        <w:t>3</w:t>
+      </w:r>
+      <w:r>
+        <w:rPr>
+          <w:sz w:val="28"/>
+        </w:rPr>
+        <w:t>&gt;</w:t>
       </w:r>
     </w:p>
     <w:p>
@@ -432,6 +442,9 @@
             <w:pPr>
               <w:pStyle w:val="Tabletext"/>
             </w:pPr>
+            <w:r>
+              <w:t>12/3/2023</w:t>
+            </w:r>
           </w:p>
         </w:tc>
         <w:tc>
@@ -448,6 +461,9 @@
             <w:pPr>
               <w:pStyle w:val="Tabletext"/>
             </w:pPr>
+            <w:r>
+              <w:t>1.3</w:t>
+            </w:r>
           </w:p>
         </w:tc>
         <w:tc>
@@ -464,6 +480,9 @@
             <w:pPr>
               <w:pStyle w:val="Tabletext"/>
             </w:pPr>
+            <w:r>
+              <w:t>Add Glossary of terms</w:t>
+            </w:r>
           </w:p>
         </w:tc>
         <w:tc>
@@ -480,6 +499,9 @@
             <w:pPr>
               <w:pStyle w:val="Tabletext"/>
             </w:pPr>
+            <w:r>
+              <w:t>Jeff Burns</w:t>
+            </w:r>
           </w:p>
         </w:tc>
       </w:tr>
@@ -501,7 +523,7 @@
     <w:p/>
     <w:sdt>
       <w:sdtPr>
-        <w:id w:val="-1196774882"/>
+        <w:id w:val="-807405484"/>
         <w:docPartObj>
           <w:docPartGallery w:val="Table of Contents"/>
           <w:docPartUnique/>
@@ -768,29 +790,6 @@
         <w:p>
           <w:pPr>
             <w:pStyle w:val="TOC1"/>
-            <w:rPr>
-              <w:rFonts w:asciiTheme="minorHAnsi" w:eastAsiaTheme="minorEastAsia" w:hAnsiTheme="minorHAnsi" w:cstheme="minorBidi"/>
-              <w:kern w:val="2"/>
-              <w:sz w:val="22"/>
-              <w:szCs w:val="22"/>
-              <w14:ligatures w14:val="standardContextual"/>
-            </w:rPr>
-          </w:pPr>
-          <w:r>
-            <w:rPr>
-              <w:i/>
-              <w:color w:val="0000FF"/>
-            </w:rPr>
-            <w:t>This section should define any technical terms that are used in the manual.</w:t>
-          </w:r>
-          <w:r>
-            <w:tab/>
-            <w:t>4</w:t>
-          </w:r>
-        </w:p>
-        <w:p>
-          <w:pPr>
-            <w:pStyle w:val="TOC1"/>
             <w:tabs>
               <w:tab w:val="left" w:pos="432"/>
             </w:tabs>
@@ -1247,7 +1246,7 @@
         </w:rPr>
         <w:t xml:space="preserve">, use a web browser to navigate to the </w:t>
       </w:r>
-      <w:hyperlink r:id="rId11">
+      <w:hyperlink r:id="rId9">
         <w:r>
           <w:rPr>
             <w:rStyle w:val="Hyperlink"/>
@@ -1317,7 +1316,6 @@
           <w:b/>
           <w:bCs/>
         </w:rPr>
-        <w:lastRenderedPageBreak/>
         <w:t xml:space="preserve">Running: </w:t>
       </w:r>
       <w:r>
@@ -1383,14 +1381,12 @@
         </w:rPr>
         <w:t xml:space="preserve"> You may input an </w:t>
       </w:r>
-      <w:proofErr w:type="spellStart"/>
       <w:r>
         <w:rPr>
           <w:rFonts w:ascii="Liberation Serif" w:hAnsi="Liberation Serif"/>
         </w:rPr>
-        <w:t>arithemetic</w:t>
-      </w:r>
-      <w:proofErr w:type="spellEnd"/>
+        <w:t>arithmetic</w:t>
+      </w:r>
       <w:r>
         <w:rPr>
           <w:rFonts w:ascii="Liberation Serif" w:hAnsi="Liberation Serif"/>
@@ -1654,14 +1650,12 @@
         </w:rPr>
         <w:t xml:space="preserve"> parentheses, missing operators, etc) or a problem </w:t>
       </w:r>
-      <w:proofErr w:type="gramStart"/>
       <w:r>
         <w:rPr>
           <w:rFonts w:ascii="Liberation Serif" w:hAnsi="Liberation Serif"/>
         </w:rPr>
-        <w:t>with  the</w:t>
-      </w:r>
-      <w:proofErr w:type="gramEnd"/>
+        <w:t>with the</w:t>
+      </w:r>
       <w:r>
         <w:rPr>
           <w:rFonts w:ascii="Liberation Serif" w:hAnsi="Liberation Serif"/>
@@ -1737,421 +1731,23 @@
         <w:t xml:space="preserve"> </w:t>
       </w:r>
     </w:p>
-    <w:tbl>
-      <w:tblPr>
-        <w:tblStyle w:val="TableGrid"/>
-        <w:tblW w:w="0" w:type="auto"/>
-        <w:tblLook w:val="04A0" w:firstRow="1" w:lastRow="0" w:firstColumn="1" w:lastColumn="0" w:noHBand="0" w:noVBand="1"/>
-      </w:tblPr>
-      <w:tblGrid>
-        <w:gridCol w:w="4675"/>
-        <w:gridCol w:w="4675"/>
-      </w:tblGrid>
-      <w:tr>
-        <w:tc>
-          <w:tcPr>
-            <w:tcW w:w="4788" w:type="dxa"/>
-          </w:tcPr>
-          <w:p>
-            <w:pPr>
-              <w:pStyle w:val="BodyText"/>
-              <w:spacing w:after="0"/>
-              <w:ind w:left="0"/>
-              <w:rPr>
-                <w:iCs/>
-              </w:rPr>
-            </w:pPr>
-            <w:r>
-              <w:rPr>
-                <w:iCs/>
-              </w:rPr>
-              <w:t>Common Problems</w:t>
-            </w:r>
-          </w:p>
-        </w:tc>
-        <w:tc>
-          <w:tcPr>
-            <w:tcW w:w="4788" w:type="dxa"/>
-          </w:tcPr>
-          <w:p>
-            <w:pPr>
-              <w:pStyle w:val="BodyText"/>
-              <w:spacing w:after="0"/>
-              <w:ind w:left="0"/>
-              <w:rPr>
-                <w:iCs/>
-              </w:rPr>
-            </w:pPr>
-            <w:r>
-              <w:rPr>
-                <w:iCs/>
-              </w:rPr>
-              <w:t>Solutions</w:t>
-            </w:r>
-          </w:p>
-        </w:tc>
-      </w:tr>
-      <w:tr>
-        <w:tc>
-          <w:tcPr>
-            <w:tcW w:w="4788" w:type="dxa"/>
-          </w:tcPr>
-          <w:p>
-            <w:pPr>
-              <w:pStyle w:val="BodyText"/>
-              <w:spacing w:after="0"/>
-              <w:ind w:left="0"/>
-              <w:rPr>
-                <w:iCs/>
-              </w:rPr>
-            </w:pPr>
-            <w:proofErr w:type="gramStart"/>
-            <w:r>
-              <w:rPr>
-                <w:iCs/>
-              </w:rPr>
-              <w:t>E</w:t>
-            </w:r>
-            <w:r>
-              <w:rPr>
-                <w:iCs/>
-              </w:rPr>
-              <w:t>rror:_</w:t>
-            </w:r>
-            <w:proofErr w:type="gramEnd"/>
-            <w:r>
-              <w:rPr>
-                <w:iCs/>
-              </w:rPr>
-              <w:t xml:space="preserve"> is missing an operand</w:t>
-            </w:r>
-          </w:p>
-        </w:tc>
-        <w:tc>
-          <w:tcPr>
-            <w:tcW w:w="4788" w:type="dxa"/>
-          </w:tcPr>
-          <w:p>
-            <w:pPr>
-              <w:pStyle w:val="BodyText"/>
-              <w:spacing w:after="0"/>
-              <w:ind w:left="0"/>
-              <w:rPr>
-                <w:iCs/>
-              </w:rPr>
-            </w:pPr>
-            <w:r>
-              <w:rPr>
-                <w:iCs/>
-              </w:rPr>
-              <w:t>Ensure each operator is accompanied by the appropriate operands. Check for missing numbers or operators in the expression.</w:t>
-            </w:r>
-          </w:p>
-        </w:tc>
-      </w:tr>
-      <w:tr>
-        <w:tc>
-          <w:tcPr>
-            <w:tcW w:w="4788" w:type="dxa"/>
-          </w:tcPr>
-          <w:p>
-            <w:pPr>
-              <w:pStyle w:val="BodyText"/>
-              <w:spacing w:after="0"/>
-              <w:ind w:left="0"/>
-              <w:rPr>
-                <w:iCs/>
-              </w:rPr>
-            </w:pPr>
-            <w:r>
-              <w:rPr>
-                <w:iCs/>
-              </w:rPr>
-              <w:t>Er</w:t>
-            </w:r>
-            <w:r>
-              <w:rPr>
-                <w:iCs/>
-              </w:rPr>
-              <w:t>ror: cannot divide/modulo by zero</w:t>
-            </w:r>
-          </w:p>
-        </w:tc>
-        <w:tc>
-          <w:tcPr>
-            <w:tcW w:w="4788" w:type="dxa"/>
-          </w:tcPr>
-          <w:p>
-            <w:pPr>
-              <w:pStyle w:val="BodyText"/>
-              <w:spacing w:after="0"/>
-              <w:ind w:left="0"/>
-              <w:rPr>
-                <w:iCs/>
-              </w:rPr>
-            </w:pPr>
-            <w:r>
-              <w:rPr>
-                <w:iCs/>
-              </w:rPr>
-              <w:t>These operations will result in undefined and therefore are not possible.</w:t>
-            </w:r>
-          </w:p>
-        </w:tc>
-      </w:tr>
-      <w:tr>
-        <w:tc>
-          <w:tcPr>
-            <w:tcW w:w="4788" w:type="dxa"/>
-          </w:tcPr>
-          <w:p>
-            <w:pPr>
-              <w:pStyle w:val="BodyText"/>
-              <w:spacing w:after="0"/>
-              <w:ind w:left="0"/>
-              <w:rPr>
-                <w:iCs/>
-              </w:rPr>
-            </w:pPr>
-            <w:r>
-              <w:rPr>
-                <w:iCs/>
-              </w:rPr>
-              <w:t>Error: illegal symbol: _</w:t>
-            </w:r>
-          </w:p>
-        </w:tc>
-        <w:tc>
-          <w:tcPr>
-            <w:tcW w:w="4788" w:type="dxa"/>
-          </w:tcPr>
-          <w:p>
-            <w:pPr>
-              <w:pStyle w:val="BodyText"/>
-              <w:spacing w:after="0"/>
-              <w:ind w:left="0"/>
-              <w:rPr>
-                <w:iCs/>
-              </w:rPr>
-            </w:pPr>
-            <w:r>
-              <w:rPr>
-                <w:iCs/>
-              </w:rPr>
-              <w:t xml:space="preserve">Ensure you are using the correct corresponding symbols. Use ^ for exponentiation (not **) and / </w:t>
-            </w:r>
-            <w:proofErr w:type="spellStart"/>
-            <w:r>
-              <w:rPr>
-                <w:iCs/>
-              </w:rPr>
-              <w:t>for</w:t>
-            </w:r>
-            <w:proofErr w:type="spellEnd"/>
-            <w:r>
-              <w:rPr>
-                <w:iCs/>
-              </w:rPr>
-              <w:t xml:space="preserve"> division (not //).</w:t>
-            </w:r>
-          </w:p>
-        </w:tc>
-      </w:tr>
-      <w:tr>
-        <w:tc>
-          <w:tcPr>
-            <w:tcW w:w="4788" w:type="dxa"/>
-          </w:tcPr>
-          <w:p>
-            <w:pPr>
-              <w:pStyle w:val="BodyText"/>
-              <w:spacing w:after="0"/>
-              <w:ind w:left="0"/>
-              <w:rPr>
-                <w:iCs/>
-              </w:rPr>
-            </w:pPr>
-            <w:r>
-              <w:rPr>
-                <w:iCs/>
-              </w:rPr>
-              <w:t>Error: missing operator!</w:t>
-            </w:r>
-          </w:p>
-        </w:tc>
-        <w:tc>
-          <w:tcPr>
-            <w:tcW w:w="4788" w:type="dxa"/>
-          </w:tcPr>
-          <w:p>
-            <w:pPr>
-              <w:pStyle w:val="BodyText"/>
-              <w:spacing w:after="0"/>
-              <w:ind w:left="0"/>
-              <w:rPr>
-                <w:iCs/>
-              </w:rPr>
-            </w:pPr>
-            <w:r>
-              <w:rPr>
-                <w:iCs/>
-              </w:rPr>
-              <w:t>Ensure you do not have extra numbers or are missing an operator before/after a number.</w:t>
-            </w:r>
-          </w:p>
-        </w:tc>
-      </w:tr>
-      <w:tr>
-        <w:tc>
-          <w:tcPr>
-            <w:tcW w:w="4788" w:type="dxa"/>
-          </w:tcPr>
-          <w:p>
-            <w:pPr>
-              <w:pStyle w:val="BodyText"/>
-              <w:spacing w:after="0"/>
-              <w:ind w:left="0"/>
-              <w:rPr>
-                <w:iCs/>
-              </w:rPr>
-            </w:pPr>
-            <w:r>
-              <w:rPr>
-                <w:iCs/>
-              </w:rPr>
-              <w:t>Error: unmatched parentheses</w:t>
-            </w:r>
-          </w:p>
-        </w:tc>
-        <w:tc>
-          <w:tcPr>
-            <w:tcW w:w="4788" w:type="dxa"/>
-          </w:tcPr>
-          <w:p>
-            <w:pPr>
-              <w:pStyle w:val="BodyText"/>
-              <w:spacing w:after="0"/>
-              <w:ind w:left="0"/>
-              <w:rPr>
-                <w:iCs/>
-              </w:rPr>
-            </w:pPr>
-            <w:r>
-              <w:rPr>
-                <w:iCs/>
-              </w:rPr>
-              <w:t xml:space="preserve">Ensure all parentheses are a pair of opened and closed. </w:t>
-            </w:r>
-          </w:p>
-        </w:tc>
-      </w:tr>
-      <w:tr>
-        <w:tc>
-          <w:tcPr>
-            <w:tcW w:w="4788" w:type="dxa"/>
-          </w:tcPr>
-          <w:p>
-            <w:pPr>
-              <w:pStyle w:val="BodyText"/>
-              <w:spacing w:after="0"/>
-              <w:ind w:left="0"/>
-              <w:rPr>
-                <w:iCs/>
-              </w:rPr>
-            </w:pPr>
-            <w:r>
-              <w:rPr>
-                <w:iCs/>
-              </w:rPr>
-              <w:t>Error: input overflow</w:t>
-            </w:r>
-          </w:p>
-        </w:tc>
-        <w:tc>
-          <w:tcPr>
-            <w:tcW w:w="4788" w:type="dxa"/>
-          </w:tcPr>
-          <w:p>
-            <w:pPr>
-              <w:pStyle w:val="BodyText"/>
-              <w:spacing w:after="0"/>
-              <w:ind w:left="0"/>
-              <w:rPr>
-                <w:iCs/>
-              </w:rPr>
-            </w:pPr>
-            <w:r>
-              <w:rPr>
-                <w:iCs/>
-              </w:rPr>
-              <w:t>Input exceeded the maximum value of int. Please try again with a value less than 2147483647.</w:t>
-            </w:r>
-          </w:p>
-        </w:tc>
-      </w:tr>
-      <w:tr>
-        <w:tc>
-          <w:tcPr>
-            <w:tcW w:w="4788" w:type="dxa"/>
-          </w:tcPr>
-          <w:p>
-            <w:pPr>
-              <w:pStyle w:val="BodyText"/>
-              <w:spacing w:after="0"/>
-              <w:ind w:left="0"/>
-              <w:rPr>
-                <w:iCs/>
-              </w:rPr>
-            </w:pPr>
-            <w:r>
-              <w:rPr>
-                <w:iCs/>
-              </w:rPr>
-              <w:t>Cannot exit calculator</w:t>
-            </w:r>
-          </w:p>
-        </w:tc>
-        <w:tc>
-          <w:tcPr>
-            <w:tcW w:w="4788" w:type="dxa"/>
-          </w:tcPr>
-          <w:p>
-            <w:pPr>
-              <w:pStyle w:val="BodyText"/>
-              <w:spacing w:after="0"/>
-              <w:ind w:left="0"/>
-              <w:rPr>
-                <w:iCs/>
-              </w:rPr>
-            </w:pPr>
-            <w:r>
-              <w:rPr>
-                <w:iCs/>
-              </w:rPr>
-              <w:t xml:space="preserve">To exit, simply type </w:t>
-            </w:r>
-            <w:proofErr w:type="gramStart"/>
-            <w:r>
-              <w:rPr>
-                <w:iCs/>
-              </w:rPr>
-              <w:t>exit .</w:t>
-            </w:r>
-            <w:proofErr w:type="gramEnd"/>
-          </w:p>
-        </w:tc>
-      </w:tr>
-    </w:tbl>
     <w:p>
       <w:pPr>
         <w:pStyle w:val="BodyText"/>
         <w:spacing w:after="0"/>
         <w:ind w:left="0"/>
         <w:rPr>
-          <w:iCs/>
+          <w:i/>
           <w:color w:val="0000FF"/>
         </w:rPr>
       </w:pPr>
+      <w:r>
+        <w:rPr>
+          <w:i/>
+          <w:color w:val="0000FF"/>
+        </w:rPr>
+        <w:t>This section should provide a list of common problems, if any, that users may encounter, and how to solve them.</w:t>
+      </w:r>
     </w:p>
     <w:p>
       <w:pPr>
@@ -2200,32 +1796,243 @@
       </w:pPr>
       <w:bookmarkStart w:id="17" w:name="_Toc152453016"/>
       <w:r>
-        <w:lastRenderedPageBreak/>
         <w:t>Glossary of terms</w:t>
       </w:r>
       <w:bookmarkEnd w:id="17"/>
     </w:p>
     <w:p>
       <w:pPr>
-        <w:pStyle w:val="Heading1"/>
-        <w:numPr>
-          <w:ilvl w:val="0"/>
-          <w:numId w:val="0"/>
-        </w:numPr>
-      </w:pPr>
-      <w:bookmarkStart w:id="18" w:name="_Toc152453017"/>
-      <w:r>
-        <w:rPr>
-          <w:rFonts w:ascii="Times New Roman" w:hAnsi="Times New Roman"/>
-          <w:b w:val="0"/>
-          <w:i/>
-          <w:color w:val="0000FF"/>
-          <w:sz w:val="20"/>
-        </w:rPr>
-        <w:t>This section should define any technical terms that are used in the manual.</w:t>
-      </w:r>
-      <w:bookmarkEnd w:id="18"/>
-    </w:p>
+        <w:rPr>
+          <w:color w:val="000000"/>
+        </w:rPr>
+      </w:pPr>
+      <w:bookmarkStart w:id="18" w:name="_Toc152453018"/>
+      <w:r>
+        <w:t>Modulo</w:t>
+      </w:r>
+      <w:r>
+        <w:t>/modulus</w:t>
+      </w:r>
+      <w:r>
+        <w:t xml:space="preserve">: </w:t>
+      </w:r>
+      <w:r>
+        <w:rPr>
+          <w:color w:val="000000"/>
+        </w:rPr>
+        <w:t>Operation which produces the remainder of an integer divisio</w:t>
+      </w:r>
+      <w:r>
+        <w:rPr>
+          <w:color w:val="000000"/>
+        </w:rPr>
+        <w:t>n.</w:t>
+      </w:r>
+    </w:p>
+    <w:p>
+      <w:pPr>
+        <w:rPr>
+          <w:color w:val="000000"/>
+        </w:rPr>
+      </w:pPr>
+      <w:r>
+        <w:rPr>
+          <w:color w:val="000000"/>
+        </w:rPr>
+        <w:t>Operand: An object that is operated on by an operator.</w:t>
+      </w:r>
+    </w:p>
+    <w:p>
+      <w:pPr>
+        <w:rPr>
+          <w:color w:val="000000"/>
+        </w:rPr>
+      </w:pPr>
+      <w:r>
+        <w:t>Operator</w:t>
+      </w:r>
+      <w:r>
+        <w:t>:</w:t>
+      </w:r>
+      <w:r>
+        <w:rPr>
+          <w:rFonts w:ascii="Roboto" w:hAnsi="Roboto"/>
+          <w:color w:val="111111"/>
+          <w:shd w:val="clear" w:color="auto" w:fill="F9F9F9"/>
+        </w:rPr>
+        <w:t xml:space="preserve"> </w:t>
+      </w:r>
+      <w:r>
+        <w:rPr>
+          <w:rFonts w:ascii="Roboto" w:hAnsi="Roboto"/>
+          <w:color w:val="111111"/>
+          <w:shd w:val="clear" w:color="auto" w:fill="F9F9F9"/>
+        </w:rPr>
+        <w:t>A</w:t>
+      </w:r>
+      <w:r>
+        <w:rPr>
+          <w:color w:val="111111"/>
+          <w:shd w:val="clear" w:color="auto" w:fill="F9F9F9"/>
+        </w:rPr>
+        <w:t xml:space="preserve"> symbol that represents an operation to be performed on one or more operands.</w:t>
+      </w:r>
+    </w:p>
+    <w:p>
+      <w:pPr>
+        <w:rPr>
+          <w:color w:val="111111"/>
+          <w:shd w:val="clear" w:color="auto" w:fill="F9F9F9"/>
+        </w:rPr>
+      </w:pPr>
+      <w:r>
+        <w:t>PEMDAS</w:t>
+      </w:r>
+      <w:r>
+        <w:t>:</w:t>
+      </w:r>
+      <w:r>
+        <w:rPr>
+          <w:rFonts w:ascii="Roboto" w:hAnsi="Roboto"/>
+          <w:color w:val="111111"/>
+          <w:shd w:val="clear" w:color="auto" w:fill="F9F9F9"/>
+        </w:rPr>
+        <w:t xml:space="preserve"> </w:t>
+      </w:r>
+      <w:r>
+        <w:rPr>
+          <w:color w:val="111111"/>
+          <w:shd w:val="clear" w:color="auto" w:fill="F9F9F9"/>
+        </w:rPr>
+        <w:t xml:space="preserve">acronym used to </w:t>
+      </w:r>
+      <w:r>
+        <w:rPr>
+          <w:color w:val="111111"/>
+          <w:shd w:val="clear" w:color="auto" w:fill="F9F9F9"/>
+        </w:rPr>
+        <w:t xml:space="preserve">show </w:t>
+      </w:r>
+      <w:r>
+        <w:rPr>
+          <w:color w:val="111111"/>
+          <w:shd w:val="clear" w:color="auto" w:fill="F9F9F9"/>
+        </w:rPr>
+        <w:t xml:space="preserve">the order of operations in arithmetic expressions. It stands </w:t>
+      </w:r>
+      <w:r>
+        <w:rPr>
+          <w:color w:val="111111"/>
+          <w:shd w:val="clear" w:color="auto" w:fill="F9F9F9"/>
+        </w:rPr>
+        <w:t xml:space="preserve">       </w:t>
+      </w:r>
+      <w:r>
+        <w:rPr>
+          <w:color w:val="111111"/>
+          <w:shd w:val="clear" w:color="auto" w:fill="F9F9F9"/>
+        </w:rPr>
+        <w:t>for </w:t>
+      </w:r>
+      <w:r>
+        <w:rPr>
+          <w:rStyle w:val="Strong"/>
+          <w:color w:val="111111"/>
+          <w:shd w:val="clear" w:color="auto" w:fill="F9F9F9"/>
+        </w:rPr>
+        <w:t>P</w:t>
+      </w:r>
+      <w:r>
+        <w:rPr>
+          <w:color w:val="111111"/>
+          <w:shd w:val="clear" w:color="auto" w:fill="F9F9F9"/>
+        </w:rPr>
+        <w:t>arentheses, </w:t>
+      </w:r>
+      <w:r>
+        <w:rPr>
+          <w:rStyle w:val="Strong"/>
+          <w:color w:val="111111"/>
+          <w:shd w:val="clear" w:color="auto" w:fill="F9F9F9"/>
+        </w:rPr>
+        <w:t>E</w:t>
+      </w:r>
+      <w:r>
+        <w:rPr>
+          <w:color w:val="111111"/>
+          <w:shd w:val="clear" w:color="auto" w:fill="F9F9F9"/>
+        </w:rPr>
+        <w:t>xponents, </w:t>
+      </w:r>
+      <w:r>
+        <w:rPr>
+          <w:rStyle w:val="Strong"/>
+          <w:color w:val="111111"/>
+          <w:shd w:val="clear" w:color="auto" w:fill="F9F9F9"/>
+        </w:rPr>
+        <w:t>M</w:t>
+      </w:r>
+      <w:r>
+        <w:rPr>
+          <w:color w:val="111111"/>
+          <w:shd w:val="clear" w:color="auto" w:fill="F9F9F9"/>
+        </w:rPr>
+        <w:t>ultiplication, </w:t>
+      </w:r>
+      <w:r>
+        <w:rPr>
+          <w:rStyle w:val="Strong"/>
+          <w:color w:val="111111"/>
+          <w:shd w:val="clear" w:color="auto" w:fill="F9F9F9"/>
+        </w:rPr>
+        <w:t>D</w:t>
+      </w:r>
+      <w:r>
+        <w:rPr>
+          <w:color w:val="111111"/>
+          <w:shd w:val="clear" w:color="auto" w:fill="F9F9F9"/>
+        </w:rPr>
+        <w:t>ivision, </w:t>
+      </w:r>
+      <w:r>
+        <w:rPr>
+          <w:rStyle w:val="Strong"/>
+          <w:color w:val="111111"/>
+          <w:shd w:val="clear" w:color="auto" w:fill="F9F9F9"/>
+        </w:rPr>
+        <w:t>A</w:t>
+      </w:r>
+      <w:r>
+        <w:rPr>
+          <w:color w:val="111111"/>
+          <w:shd w:val="clear" w:color="auto" w:fill="F9F9F9"/>
+        </w:rPr>
+        <w:t>ddition, and </w:t>
+      </w:r>
+      <w:r>
+        <w:rPr>
+          <w:rStyle w:val="Strong"/>
+          <w:color w:val="111111"/>
+          <w:shd w:val="clear" w:color="auto" w:fill="F9F9F9"/>
+        </w:rPr>
+        <w:t>S</w:t>
+      </w:r>
+      <w:r>
+        <w:rPr>
+          <w:color w:val="111111"/>
+          <w:shd w:val="clear" w:color="auto" w:fill="F9F9F9"/>
+        </w:rPr>
+        <w:t>ubtraction</w:t>
+      </w:r>
+      <w:r>
+        <w:rPr>
+          <w:color w:val="111111"/>
+          <w:shd w:val="clear" w:color="auto" w:fill="F9F9F9"/>
+        </w:rPr>
+        <w:t>.</w:t>
+      </w:r>
+    </w:p>
+    <w:p/>
     <w:p>
       <w:pPr>
         <w:pStyle w:val="Heading1"/>
@@ -2234,11 +2041,10 @@
           <w:bCs/>
         </w:rPr>
       </w:pPr>
-      <w:bookmarkStart w:id="19" w:name="_Toc152453018"/>
       <w:r>
         <w:t>FAQ</w:t>
       </w:r>
-      <w:bookmarkEnd w:id="19"/>
+      <w:bookmarkEnd w:id="18"/>
       <w:r>
         <w:t xml:space="preserve"> </w:t>
       </w:r>
@@ -2251,21 +2057,21 @@
           <w:numId w:val="7"/>
         </w:numPr>
       </w:pPr>
-      <w:bookmarkStart w:id="20" w:name="_Toc314978533_Copy_1"/>
-      <w:bookmarkStart w:id="21" w:name="_Toc324843639_Copy_1"/>
-      <w:bookmarkStart w:id="22" w:name="_Toc324851946_Copy_1"/>
-      <w:bookmarkStart w:id="23" w:name="_Toc324915529_Copy_1"/>
-      <w:bookmarkStart w:id="24" w:name="_Toc433104442_Copy_1"/>
-      <w:bookmarkStart w:id="25" w:name="_Toc152453019"/>
+      <w:bookmarkStart w:id="19" w:name="_Toc314978533_Copy_1"/>
+      <w:bookmarkStart w:id="20" w:name="_Toc324843639_Copy_1"/>
+      <w:bookmarkStart w:id="21" w:name="_Toc324851946_Copy_1"/>
+      <w:bookmarkStart w:id="22" w:name="_Toc324915529_Copy_1"/>
+      <w:bookmarkStart w:id="23" w:name="_Toc433104442_Copy_1"/>
+      <w:bookmarkStart w:id="24" w:name="_Toc152453019"/>
+      <w:bookmarkEnd w:id="19"/>
       <w:bookmarkEnd w:id="20"/>
       <w:bookmarkEnd w:id="21"/>
       <w:bookmarkEnd w:id="22"/>
       <w:bookmarkEnd w:id="23"/>
+      <w:r>
+        <w:t>Can you input floating point values?</w:t>
+      </w:r>
       <w:bookmarkEnd w:id="24"/>
-      <w:r>
-        <w:t>Can you input floating point values?</w:t>
-      </w:r>
-      <w:bookmarkEnd w:id="25"/>
     </w:p>
     <w:p>
       <w:pPr>
@@ -2283,11 +2089,11 @@
           <w:numId w:val="8"/>
         </w:numPr>
       </w:pPr>
-      <w:bookmarkStart w:id="26" w:name="_Toc152453020"/>
+      <w:bookmarkStart w:id="25" w:name="_Toc152453020"/>
       <w:r>
         <w:t>How do you exit the program?</w:t>
       </w:r>
-      <w:bookmarkEnd w:id="26"/>
+      <w:bookmarkEnd w:id="25"/>
     </w:p>
     <w:p>
       <w:pPr>
@@ -2305,29 +2111,30 @@
           <w:numId w:val="9"/>
         </w:numPr>
       </w:pPr>
-      <w:bookmarkStart w:id="27" w:name="_Toc152453021"/>
+      <w:bookmarkStart w:id="26" w:name="_Toc152453021"/>
       <w:r>
         <w:t>What is the range of values that you can input?</w:t>
       </w:r>
+      <w:bookmarkEnd w:id="26"/>
+    </w:p>
+    <w:p>
+      <w:pPr>
+        <w:ind w:left="720"/>
+      </w:pPr>
+      <w:r>
+        <w:t>You can input values with a magnitude less than or equal to (2^31)-1. This is because that is the maximum value a 32-bit signed integer can store.</w:t>
+      </w:r>
+    </w:p>
+    <w:p>
+      <w:pPr>
+        <w:pStyle w:val="Heading2"/>
+      </w:pPr>
+      <w:bookmarkStart w:id="27" w:name="_Toc152453022"/>
+      <w:r>
+        <w:lastRenderedPageBreak/>
+        <w:t>What operations are supported?</w:t>
+      </w:r>
       <w:bookmarkEnd w:id="27"/>
-    </w:p>
-    <w:p>
-      <w:pPr>
-        <w:ind w:left="720"/>
-      </w:pPr>
-      <w:r>
-        <w:t>You can input values with a magnitude less than or equal to (2^31)-1. This is because that is the maximum value a 32-bit signed integer can store.</w:t>
-      </w:r>
-    </w:p>
-    <w:p>
-      <w:pPr>
-        <w:pStyle w:val="Heading2"/>
-      </w:pPr>
-      <w:bookmarkStart w:id="28" w:name="_Toc152453022"/>
-      <w:r>
-        <w:t>What operations are supported?</w:t>
-      </w:r>
-      <w:bookmarkEnd w:id="28"/>
     </w:p>
     <w:p>
       <w:pPr>
@@ -2345,10 +2152,28 @@
           <w:numId w:val="10"/>
         </w:numPr>
       </w:pPr>
-      <w:bookmarkStart w:id="29" w:name="_Toc152453023"/>
+      <w:bookmarkStart w:id="28" w:name="_Toc152453023"/>
       <w:r>
         <w:t>Does the program support implied multiplication with parentheses?</w:t>
       </w:r>
+      <w:bookmarkEnd w:id="28"/>
+    </w:p>
+    <w:p>
+      <w:pPr>
+        <w:ind w:left="720"/>
+      </w:pPr>
+      <w:r>
+        <w:t>No; the program does not support implied multiplication.</w:t>
+      </w:r>
+    </w:p>
+    <w:p>
+      <w:pPr>
+        <w:pStyle w:val="Heading2"/>
+      </w:pPr>
+      <w:bookmarkStart w:id="29" w:name="_Toc152453024"/>
+      <w:r>
+        <w:t>What order of operations does the program use?</w:t>
+      </w:r>
       <w:bookmarkEnd w:id="29"/>
     </w:p>
     <w:p>
@@ -2356,16 +2181,64 @@
         <w:ind w:left="720"/>
       </w:pPr>
       <w:r>
-        <w:t>No; the program does not support implied multiplication.</w:t>
+        <w:t>There are five levels of precedence; these are (in the order they are evaluated):</w:t>
+      </w:r>
+    </w:p>
+    <w:p>
+      <w:pPr>
+        <w:ind w:left="720"/>
+      </w:pPr>
+      <w:r>
+        <w:t>1: Parentheses</w:t>
+      </w:r>
+    </w:p>
+    <w:p>
+      <w:pPr>
+        <w:ind w:left="720"/>
+      </w:pPr>
+      <w:r>
+        <w:t>2: Exponentiation</w:t>
+      </w:r>
+    </w:p>
+    <w:p>
+      <w:pPr>
+        <w:ind w:left="720"/>
+      </w:pPr>
+      <w:r>
+        <w:t>3: Multiplication, Division, and Modulo</w:t>
+      </w:r>
+    </w:p>
+    <w:p>
+      <w:pPr>
+        <w:ind w:left="720"/>
+      </w:pPr>
+      <w:r>
+        <w:t>4: Absolute Value and Negation</w:t>
+      </w:r>
+    </w:p>
+    <w:p>
+      <w:pPr>
+        <w:ind w:left="720"/>
+      </w:pPr>
+      <w:r>
+        <w:t>5: Addition and Subtraction</w:t>
+      </w:r>
+    </w:p>
+    <w:p>
+      <w:pPr>
+        <w:ind w:left="720"/>
+      </w:pPr>
+      <w:r>
+        <w:t xml:space="preserve">Within each level, operations are evaluated left-to-right. </w:t>
       </w:r>
     </w:p>
     <w:p>
       <w:pPr>
         <w:pStyle w:val="Heading2"/>
       </w:pPr>
-      <w:bookmarkStart w:id="30" w:name="_Toc152453024"/>
-      <w:r>
-        <w:t>What order of operations does the program use?</w:t>
+      <w:bookmarkStart w:id="30" w:name="_Toc152453025"/>
+      <w:r>
+        <w:t>Where can I find the program’s source code?</w:t>
       </w:r>
       <w:bookmarkEnd w:id="30"/>
     </w:p>
@@ -2374,75 +2247,9 @@
         <w:ind w:left="720"/>
       </w:pPr>
       <w:r>
-        <w:t>There are five levels of precedence; these are (in the order they are evaluated):</w:t>
-      </w:r>
-    </w:p>
-    <w:p>
-      <w:pPr>
-        <w:ind w:left="720"/>
-      </w:pPr>
-      <w:r>
-        <w:t>1: Parentheses</w:t>
-      </w:r>
-    </w:p>
-    <w:p>
-      <w:pPr>
-        <w:ind w:left="720"/>
-      </w:pPr>
-      <w:r>
-        <w:t>2: Exponentiation</w:t>
-      </w:r>
-    </w:p>
-    <w:p>
-      <w:pPr>
-        <w:ind w:left="720"/>
-      </w:pPr>
-      <w:r>
-        <w:t>3: Multiplication, Division, and Modulo</w:t>
-      </w:r>
-    </w:p>
-    <w:p>
-      <w:pPr>
-        <w:ind w:left="720"/>
-      </w:pPr>
-      <w:r>
-        <w:t>4: Absolute Value and Negation</w:t>
-      </w:r>
-    </w:p>
-    <w:p>
-      <w:pPr>
-        <w:ind w:left="720"/>
-      </w:pPr>
-      <w:r>
-        <w:t>5: Addition and Subtraction</w:t>
-      </w:r>
-    </w:p>
-    <w:p>
-      <w:pPr>
-        <w:ind w:left="720"/>
-      </w:pPr>
-      <w:r>
-        <w:t xml:space="preserve">Within each level, operations are evaluated left-to-right. </w:t>
-      </w:r>
-    </w:p>
-    <w:p>
-      <w:pPr>
-        <w:pStyle w:val="Heading2"/>
-      </w:pPr>
-      <w:bookmarkStart w:id="31" w:name="_Toc152453025"/>
-      <w:r>
-        <w:t>Where can I find the program’s source code?</w:t>
-      </w:r>
-      <w:bookmarkEnd w:id="31"/>
-    </w:p>
-    <w:p>
-      <w:pPr>
-        <w:ind w:left="720"/>
-      </w:pPr>
-      <w:r>
         <w:t xml:space="preserve">The source code can be found at </w:t>
       </w:r>
-      <w:hyperlink r:id="rId12">
+      <w:hyperlink r:id="rId10">
         <w:r>
           <w:rPr>
             <w:rStyle w:val="Hyperlink"/>
@@ -2480,8 +2287,8 @@
       </w:pPr>
     </w:p>
     <w:sectPr>
-      <w:headerReference w:type="default" r:id="rId13"/>
-      <w:footerReference w:type="default" r:id="rId14"/>
+      <w:headerReference w:type="default" r:id="rId11"/>
+      <w:footerReference w:type="default" r:id="rId12"/>
       <w:pgSz w:w="12240" w:h="15840"/>
       <w:pgMar w:top="1440" w:right="1440" w:bottom="1440" w:left="1440" w:header="720" w:footer="720" w:gutter="0"/>
       <w:cols w:space="720"/>
@@ -2531,7 +2338,7 @@
       <mc:AlternateContent>
         <mc:Choice Requires="wps">
           <w:drawing>
-            <wp:anchor distT="0" distB="0" distL="0" distR="0" simplePos="0" relativeHeight="2" behindDoc="1" locked="0" layoutInCell="0" allowOverlap="1" wp14:anchorId="62DAE9AD" wp14:editId="03437129">
+            <wp:anchor distT="0" distB="0" distL="0" distR="0" simplePos="0" relativeHeight="2" behindDoc="1" locked="0" layoutInCell="0" allowOverlap="1" wp14:anchorId="005C0FE5" wp14:editId="66DA6409">
               <wp:simplePos x="0" y="0"/>
               <wp:positionH relativeFrom="margin">
                 <wp:align>right</wp:align>
@@ -2626,7 +2433,7 @@
         </mc:Choice>
         <mc:Fallback>
           <w:pict>
-            <v:rect w14:anchorId="62DAE9AD" id="Frame1" o:spid="_x0000_s1026" style="position:absolute;margin-left:-50.05pt;margin-top:.05pt;width:1.15pt;height:1.15pt;z-index:-503316478;visibility:visible;mso-wrap-style:square;mso-wrap-distance-left:0;mso-wrap-distance-top:0;mso-wrap-distance-right:0;mso-wrap-distance-bottom:0;mso-position-horizontal:right;mso-position-horizontal-relative:margin;mso-position-vertical:absolute;mso-position-vertical-relative:text;v-text-anchor:top" o:gfxdata="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" o:allowincell="f" filled="f" stroked="f" strokeweight="0">
+            <v:rect w14:anchorId="005C0FE5" id="Frame1" o:spid="_x0000_s1026" style="position:absolute;margin-left:-50.05pt;margin-top:.05pt;width:1.15pt;height:1.15pt;z-index:-503316478;visibility:visible;mso-wrap-style:square;mso-wrap-distance-left:0;mso-wrap-distance-top:0;mso-wrap-distance-right:0;mso-wrap-distance-bottom:0;mso-position-horizontal:right;mso-position-horizontal-relative:margin;mso-position-vertical:absolute;mso-position-vertical-relative:text;v-text-anchor:top" o:gfxdata="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" o:allowincell="f" filled="f" stroked="f" strokeweight="0">
               <v:textbox style="mso-fit-shape-to-text:t" inset="0,0,0,0">
                 <w:txbxContent>
                   <w:p>
@@ -2681,26 +2488,6 @@
 
 <file path=word/footer2.xml><?xml version="1.0" encoding="utf-8"?>
 <w:ftr xmlns:wpc="http://schemas.microsoft.com/office/word/2010/wordprocessingCanvas" xmlns:cx="http://schemas.microsoft.com/office/drawing/2014/chartex" xmlns:cx1="http://schemas.microsoft.com/office/drawing/2015/9/8/chartex" xmlns:cx2="http://schemas.microsoft.com/office/drawing/2015/10/21/chartex" xmlns:cx3="http://schemas.microsoft.com/office/drawing/2016/5/9/chartex" xmlns:cx4="http://schemas.microsoft.com/office/drawing/2016/5/10/chartex" xmlns:cx5="http://schemas.microsoft.com/office/drawing/2016/5/11/chartex" xmlns:cx6="http://schemas.microsoft.com/office/drawing/2016/5/12/chartex" xmlns:cx7="http://schemas.microsoft.com/office/drawing/2016/5/13/chartex" xmlns:cx8="http://schemas.microsoft.com/office/drawing/2016/5/14/chartex" xmlns:mc="http://schemas.openxmlformats.org/markup-compatibility/2006" xmlns:aink="http://schemas.microsoft.com/office/drawing/2016/ink" xmlns:am3d="http://schemas.microsoft.com/office/drawing/2017/model3d" xmlns:o="urn:schemas-microsoft-com:office:office" xmlns:oel="http://schemas.microsoft.com/office/2019/extlst" xmlns:r="http://schemas.openxmlformats.org/officeDocument/2006/relationships" xmlns:m="http://schemas.openxmlformats.org/officeDocument/2006/math" xmlns:v="urn:schemas-microsoft-com:vml" xmlns:wp14="http://schemas.microsoft.com/office/word/2010/wordprocessingDrawing" xmlns:wp="http://schemas.openxmlformats.org/drawingml/2006/wordprocessingDrawing" xmlns:w10="urn:schemas-microsoft-com:office:word" xmlns:w="http://schemas.openxmlformats.org/wordprocessingml/2006/main" xmlns:w14="http://schemas.microsoft.com/office/word/2010/wordml" xmlns:w15="http://schemas.microsoft.com/office/word/2012/wordml" xmlns:w16cex="http://schemas.microsoft.com/office/word/2018/wordml/cex" xmlns:w16cid="http://schemas.microsoft.com/office/word/2016/wordml/cid" xmlns:w16="http://schemas.microsoft.com/office/word/2018/wordml" xmlns:w16sdtdh="http://schemas.microsoft.com/office/word/2020/wordml/sdtdatahash" xmlns:w16se="http://schemas.microsoft.com/office/word/2015/wordml/symex" xmlns:wpg="http://schemas.microsoft.com/office/word/2010/wordprocessingGroup" xmlns:wpi="http://schemas.microsoft.com/office/word/2010/wordprocessingInk" xmlns:wne="http://schemas.microsoft.com/office/word/2006/wordml" xmlns:wps="http://schemas.microsoft.com/office/word/2010/wordprocessingShape" mc:Ignorable="w14 w15 w16se w16cid w16 w16cex w16sdtdh wp14">
-  <w:p>
-    <w:pPr>
-      <w:pStyle w:val="Footer"/>
-    </w:pPr>
-  </w:p>
-</w:ftr>
-</file>
-
-<file path=word/footer3.xml><?xml version="1.0" encoding="utf-8"?>
-<w:ftr xmlns:wpc="http://schemas.microsoft.com/office/word/2010/wordprocessingCanvas" xmlns:cx="http://schemas.microsoft.com/office/drawing/2014/chartex" xmlns:cx1="http://schemas.microsoft.com/office/drawing/2015/9/8/chartex" xmlns:cx2="http://schemas.microsoft.com/office/drawing/2015/10/21/chartex" xmlns:cx3="http://schemas.microsoft.com/office/drawing/2016/5/9/chartex" xmlns:cx4="http://schemas.microsoft.com/office/drawing/2016/5/10/chartex" xmlns:cx5="http://schemas.microsoft.com/office/drawing/2016/5/11/chartex" xmlns:cx6="http://schemas.microsoft.com/office/drawing/2016/5/12/chartex" xmlns:cx7="http://schemas.microsoft.com/office/drawing/2016/5/13/chartex" xmlns:cx8="http://schemas.microsoft.com/office/drawing/2016/5/14/chartex" xmlns:mc="http://schemas.openxmlformats.org/markup-compatibility/2006" xmlns:aink="http://schemas.microsoft.com/office/drawing/2016/ink" xmlns:am3d="http://schemas.microsoft.com/office/drawing/2017/model3d" xmlns:o="urn:schemas-microsoft-com:office:office" xmlns:oel="http://schemas.microsoft.com/office/2019/extlst" xmlns:r="http://schemas.openxmlformats.org/officeDocument/2006/relationships" xmlns:m="http://schemas.openxmlformats.org/officeDocument/2006/math" xmlns:v="urn:schemas-microsoft-com:vml" xmlns:wp14="http://schemas.microsoft.com/office/word/2010/wordprocessingDrawing" xmlns:wp="http://schemas.openxmlformats.org/drawingml/2006/wordprocessingDrawing" xmlns:w10="urn:schemas-microsoft-com:office:word" xmlns:w="http://schemas.openxmlformats.org/wordprocessingml/2006/main" xmlns:w14="http://schemas.microsoft.com/office/word/2010/wordml" xmlns:w15="http://schemas.microsoft.com/office/word/2012/wordml" xmlns:w16cex="http://schemas.microsoft.com/office/word/2018/wordml/cex" xmlns:w16cid="http://schemas.microsoft.com/office/word/2016/wordml/cid" xmlns:w16="http://schemas.microsoft.com/office/word/2018/wordml" xmlns:w16sdtdh="http://schemas.microsoft.com/office/word/2020/wordml/sdtdatahash" xmlns:w16se="http://schemas.microsoft.com/office/word/2015/wordml/symex" xmlns:wpg="http://schemas.microsoft.com/office/word/2010/wordprocessingGroup" xmlns:wpi="http://schemas.microsoft.com/office/word/2010/wordprocessingInk" xmlns:wne="http://schemas.microsoft.com/office/word/2006/wordml" xmlns:wps="http://schemas.microsoft.com/office/word/2010/wordprocessingShape" mc:Ignorable="w14 w15 w16se w16cid w16 w16cex w16sdtdh wp14">
-  <w:p>
-    <w:pPr>
-      <w:pStyle w:val="Footer"/>
-    </w:pPr>
-  </w:p>
-</w:ftr>
-</file>
-
-<file path=word/footer4.xml><?xml version="1.0" encoding="utf-8"?>
-<w:ftr xmlns:wpc="http://schemas.microsoft.com/office/word/2010/wordprocessingCanvas" xmlns:cx="http://schemas.microsoft.com/office/drawing/2014/chartex" xmlns:cx1="http://schemas.microsoft.com/office/drawing/2015/9/8/chartex" xmlns:cx2="http://schemas.microsoft.com/office/drawing/2015/10/21/chartex" xmlns:cx3="http://schemas.microsoft.com/office/drawing/2016/5/9/chartex" xmlns:cx4="http://schemas.microsoft.com/office/drawing/2016/5/10/chartex" xmlns:cx5="http://schemas.microsoft.com/office/drawing/2016/5/11/chartex" xmlns:cx6="http://schemas.microsoft.com/office/drawing/2016/5/12/chartex" xmlns:cx7="http://schemas.microsoft.com/office/drawing/2016/5/13/chartex" xmlns:cx8="http://schemas.microsoft.com/office/drawing/2016/5/14/chartex" xmlns:mc="http://schemas.openxmlformats.org/markup-compatibility/2006" xmlns:aink="http://schemas.microsoft.com/office/drawing/2016/ink" xmlns:am3d="http://schemas.microsoft.com/office/drawing/2017/model3d" xmlns:o="urn:schemas-microsoft-com:office:office" xmlns:oel="http://schemas.microsoft.com/office/2019/extlst" xmlns:r="http://schemas.openxmlformats.org/officeDocument/2006/relationships" xmlns:m="http://schemas.openxmlformats.org/officeDocument/2006/math" xmlns:v="urn:schemas-microsoft-com:vml" xmlns:wp14="http://schemas.microsoft.com/office/word/2010/wordprocessingDrawing" xmlns:wp="http://schemas.openxmlformats.org/drawingml/2006/wordprocessingDrawing" xmlns:w10="urn:schemas-microsoft-com:office:word" xmlns:w="http://schemas.openxmlformats.org/wordprocessingml/2006/main" xmlns:w14="http://schemas.microsoft.com/office/word/2010/wordml" xmlns:w15="http://schemas.microsoft.com/office/word/2012/wordml" xmlns:w16cex="http://schemas.microsoft.com/office/word/2018/wordml/cex" xmlns:w16cid="http://schemas.microsoft.com/office/word/2016/wordml/cid" xmlns:w16="http://schemas.microsoft.com/office/word/2018/wordml" xmlns:w16sdtdh="http://schemas.microsoft.com/office/word/2020/wordml/sdtdatahash" xmlns:w16se="http://schemas.microsoft.com/office/word/2015/wordml/symex" xmlns:wpg="http://schemas.microsoft.com/office/word/2010/wordprocessingGroup" xmlns:wpi="http://schemas.microsoft.com/office/word/2010/wordprocessingInk" xmlns:wne="http://schemas.microsoft.com/office/word/2006/wordml" xmlns:wps="http://schemas.microsoft.com/office/word/2010/wordprocessingShape" mc:Ignorable="w14 w15 w16se w16cid w16 w16cex w16sdtdh wp14">
   <w:tbl>
     <w:tblPr>
       <w:tblW w:w="9486" w:type="dxa"/>
@@ -2942,7 +2729,13 @@
             <w:ind w:right="68"/>
           </w:pPr>
           <w:r>
-            <w:t xml:space="preserve">  Version:           &lt;1.2&gt;</w:t>
+            <w:t xml:space="preserve">  Version:           &lt;1.</w:t>
+          </w:r>
+          <w:r>
+            <w:t>3</w:t>
+          </w:r>
+          <w:r>
+            <w:t>&gt;</w:t>
           </w:r>
         </w:p>
       </w:tc>
@@ -2976,7 +2769,13 @@
         </w:tcPr>
         <w:p>
           <w:r>
-            <w:t xml:space="preserve">  Date:  12/2/2023</w:t>
+            <w:t xml:space="preserve">  Date:  12/</w:t>
+          </w:r>
+          <w:r>
+            <w:t>3/</w:t>
+          </w:r>
+          <w:r>
+            <w:t>2023</w:t>
           </w:r>
         </w:p>
       </w:tc>
@@ -3012,9 +2811,9 @@
 <file path=word/numbering.xml><?xml version="1.0" encoding="utf-8"?>
 <w:numbering xmlns:wpc="http://schemas.microsoft.com/office/word/2010/wordprocessingCanvas" xmlns:cx="http://schemas.microsoft.com/office/drawing/2014/chartex" xmlns:cx1="http://schemas.microsoft.com/office/drawing/2015/9/8/chartex" xmlns:cx2="http://schemas.microsoft.com/office/drawing/2015/10/21/chartex" xmlns:cx3="http://schemas.microsoft.com/office/drawing/2016/5/9/chartex" xmlns:cx4="http://schemas.microsoft.com/office/drawing/2016/5/10/chartex" xmlns:cx5="http://schemas.microsoft.com/office/drawing/2016/5/11/chartex" xmlns:cx6="http://schemas.microsoft.com/office/drawing/2016/5/12/chartex" xmlns:cx7="http://schemas.microsoft.com/office/drawing/2016/5/13/chartex" xmlns:cx8="http://schemas.microsoft.com/office/drawing/2016/5/14/chartex" xmlns:mc="http://schemas.openxmlformats.org/markup-compatibility/2006" xmlns:aink="http://schemas.microsoft.com/office/drawing/2016/ink" xmlns:am3d="http://schemas.microsoft.com/office/drawing/2017/model3d" xmlns:o="urn:schemas-microsoft-com:office:office" xmlns:oel="http://schemas.microsoft.com/office/2019/extlst" xmlns:r="http://schemas.openxmlformats.org/officeDocument/2006/relationships" xmlns:m="http://schemas.openxmlformats.org/officeDocument/2006/math" xmlns:v="urn:schemas-microsoft-com:vml" xmlns:wp14="http://schemas.microsoft.com/office/word/2010/wordprocessingDrawing" xmlns:wp="http://schemas.openxmlformats.org/drawingml/2006/wordprocessingDrawing" xmlns:w10="urn:schemas-microsoft-com:office:word" xmlns:w="http://schemas.openxmlformats.org/wordprocessingml/2006/main" xmlns:w14="http://schemas.microsoft.com/office/word/2010/wordml" xmlns:w15="http://schemas.microsoft.com/office/word/2012/wordml" xmlns:w16cex="http://schemas.microsoft.com/office/word/2018/wordml/cex" xmlns:w16cid="http://schemas.microsoft.com/office/word/2016/wordml/cid" xmlns:w16="http://schemas.microsoft.com/office/word/2018/wordml" xmlns:w16sdtdh="http://schemas.microsoft.com/office/word/2020/wordml/sdtdatahash" xmlns:w16se="http://schemas.microsoft.com/office/word/2015/wordml/symex" xmlns:wpg="http://schemas.microsoft.com/office/word/2010/wordprocessingGroup" xmlns:wpi="http://schemas.microsoft.com/office/word/2010/wordprocessingInk" xmlns:wne="http://schemas.microsoft.com/office/word/2006/wordml" xmlns:wps="http://schemas.microsoft.com/office/word/2010/wordprocessingShape" mc:Ignorable="w14 w15 w16se w16cid w16 w16cex w16sdtdh wp14">
   <w:abstractNum w:abstractNumId="0" w15:restartNumberingAfterBreak="0">
-    <w:nsid w:val="04D167D1"/>
+    <w:nsid w:val="0F666FA6"/>
     <w:multiLevelType w:val="multilevel"/>
-    <w:tmpl w:val="1F2AFF4A"/>
+    <w:tmpl w:val="1BBC8400"/>
     <w:lvl w:ilvl="0">
       <w:start w:val="1"/>
       <w:numFmt w:val="decimal"/>
@@ -3129,9 +2928,9 @@
     </w:lvl>
   </w:abstractNum>
   <w:abstractNum w:abstractNumId="1" w15:restartNumberingAfterBreak="0">
-    <w:nsid w:val="20FE5DB0"/>
+    <w:nsid w:val="1652722D"/>
     <w:multiLevelType w:val="multilevel"/>
-    <w:tmpl w:val="DC7CFEB4"/>
+    <w:tmpl w:val="E4B2161E"/>
     <w:lvl w:ilvl="0">
       <w:start w:val="1"/>
       <w:numFmt w:val="decimal"/>
@@ -3255,9 +3054,9 @@
     </w:lvl>
   </w:abstractNum>
   <w:abstractNum w:abstractNumId="2" w15:restartNumberingAfterBreak="0">
-    <w:nsid w:val="29F4347A"/>
+    <w:nsid w:val="1F9254F5"/>
     <w:multiLevelType w:val="multilevel"/>
-    <w:tmpl w:val="EA266D5A"/>
+    <w:tmpl w:val="DFF4129A"/>
     <w:lvl w:ilvl="0">
       <w:start w:val="1"/>
       <w:numFmt w:val="decimal"/>
@@ -3372,9 +3171,123 @@
     </w:lvl>
   </w:abstractNum>
   <w:abstractNum w:abstractNumId="3" w15:restartNumberingAfterBreak="0">
-    <w:nsid w:val="48634B04"/>
+    <w:nsid w:val="28A919DF"/>
     <w:multiLevelType w:val="multilevel"/>
-    <w:tmpl w:val="30CE9540"/>
+    <w:tmpl w:val="79043260"/>
+    <w:lvl w:ilvl="0">
+      <w:start w:val="1"/>
+      <w:numFmt w:val="decimal"/>
+      <w:pStyle w:val="Bullet"/>
+      <w:lvlText w:val="%1."/>
+      <w:lvlJc w:val="left"/>
+      <w:pPr>
+        <w:tabs>
+          <w:tab w:val="num" w:pos="720"/>
+        </w:tabs>
+        <w:ind w:left="720" w:hanging="720"/>
+      </w:pPr>
+    </w:lvl>
+    <w:lvl w:ilvl="1">
+      <w:start w:val="1"/>
+      <w:numFmt w:val="decimal"/>
+      <w:lvlText w:val="%2."/>
+      <w:lvlJc w:val="left"/>
+      <w:pPr>
+        <w:tabs>
+          <w:tab w:val="num" w:pos="1440"/>
+        </w:tabs>
+        <w:ind w:left="1440" w:hanging="720"/>
+      </w:pPr>
+    </w:lvl>
+    <w:lvl w:ilvl="2">
+      <w:start w:val="1"/>
+      <w:numFmt w:val="decimal"/>
+      <w:lvlText w:val="%3."/>
+      <w:lvlJc w:val="left"/>
+      <w:pPr>
+        <w:tabs>
+          <w:tab w:val="num" w:pos="2160"/>
+        </w:tabs>
+        <w:ind w:left="2160" w:hanging="720"/>
+      </w:pPr>
+    </w:lvl>
+    <w:lvl w:ilvl="3">
+      <w:start w:val="1"/>
+      <w:numFmt w:val="decimal"/>
+      <w:lvlText w:val="%4."/>
+      <w:lvlJc w:val="left"/>
+      <w:pPr>
+        <w:tabs>
+          <w:tab w:val="num" w:pos="2880"/>
+        </w:tabs>
+        <w:ind w:left="2880" w:hanging="720"/>
+      </w:pPr>
+    </w:lvl>
+    <w:lvl w:ilvl="4">
+      <w:start w:val="1"/>
+      <w:numFmt w:val="decimal"/>
+      <w:lvlText w:val="%5."/>
+      <w:lvlJc w:val="left"/>
+      <w:pPr>
+        <w:tabs>
+          <w:tab w:val="num" w:pos="3600"/>
+        </w:tabs>
+        <w:ind w:left="3600" w:hanging="720"/>
+      </w:pPr>
+    </w:lvl>
+    <w:lvl w:ilvl="5">
+      <w:start w:val="1"/>
+      <w:numFmt w:val="decimal"/>
+      <w:lvlText w:val="%6."/>
+      <w:lvlJc w:val="left"/>
+      <w:pPr>
+        <w:tabs>
+          <w:tab w:val="num" w:pos="4320"/>
+        </w:tabs>
+        <w:ind w:left="4320" w:hanging="720"/>
+      </w:pPr>
+    </w:lvl>
+    <w:lvl w:ilvl="6">
+      <w:start w:val="1"/>
+      <w:numFmt w:val="decimal"/>
+      <w:lvlText w:val="%7."/>
+      <w:lvlJc w:val="left"/>
+      <w:pPr>
+        <w:tabs>
+          <w:tab w:val="num" w:pos="5040"/>
+        </w:tabs>
+        <w:ind w:left="5040" w:hanging="720"/>
+      </w:pPr>
+    </w:lvl>
+    <w:lvl w:ilvl="7">
+      <w:start w:val="1"/>
+      <w:numFmt w:val="decimal"/>
+      <w:lvlText w:val="%8."/>
+      <w:lvlJc w:val="left"/>
+      <w:pPr>
+        <w:tabs>
+          <w:tab w:val="num" w:pos="5760"/>
+        </w:tabs>
+        <w:ind w:left="5760" w:hanging="720"/>
+      </w:pPr>
+    </w:lvl>
+    <w:lvl w:ilvl="8">
+      <w:start w:val="1"/>
+      <w:numFmt w:val="decimal"/>
+      <w:lvlText w:val="%9."/>
+      <w:lvlJc w:val="left"/>
+      <w:pPr>
+        <w:tabs>
+          <w:tab w:val="num" w:pos="6480"/>
+        </w:tabs>
+        <w:ind w:left="6480" w:hanging="720"/>
+      </w:pPr>
+    </w:lvl>
+  </w:abstractNum>
+  <w:abstractNum w:abstractNumId="4" w15:restartNumberingAfterBreak="0">
+    <w:nsid w:val="4D5E5BFA"/>
+    <w:multiLevelType w:val="multilevel"/>
+    <w:tmpl w:val="8D3464B8"/>
     <w:lvl w:ilvl="0">
       <w:start w:val="1"/>
       <w:numFmt w:val="decimal"/>
@@ -3488,10 +3401,10 @@
       </w:pPr>
     </w:lvl>
   </w:abstractNum>
-  <w:abstractNum w:abstractNumId="4" w15:restartNumberingAfterBreak="0">
-    <w:nsid w:val="62F17056"/>
+  <w:abstractNum w:abstractNumId="5" w15:restartNumberingAfterBreak="0">
+    <w:nsid w:val="53191E88"/>
     <w:multiLevelType w:val="multilevel"/>
-    <w:tmpl w:val="D33C3E0C"/>
+    <w:tmpl w:val="FD6A74C2"/>
     <w:lvl w:ilvl="0">
       <w:start w:val="1"/>
       <w:numFmt w:val="decimal"/>
@@ -3605,152 +3518,38 @@
       </w:pPr>
     </w:lvl>
   </w:abstractNum>
-  <w:abstractNum w:abstractNumId="5" w15:restartNumberingAfterBreak="0">
-    <w:nsid w:val="7F913AEE"/>
-    <w:multiLevelType w:val="multilevel"/>
-    <w:tmpl w:val="F1E4493E"/>
-    <w:lvl w:ilvl="0">
-      <w:start w:val="1"/>
-      <w:numFmt w:val="decimal"/>
-      <w:pStyle w:val="Bullet"/>
-      <w:lvlText w:val="%1."/>
-      <w:lvlJc w:val="left"/>
-      <w:pPr>
-        <w:tabs>
-          <w:tab w:val="num" w:pos="720"/>
-        </w:tabs>
-        <w:ind w:left="720" w:hanging="720"/>
-      </w:pPr>
-    </w:lvl>
-    <w:lvl w:ilvl="1">
-      <w:start w:val="1"/>
-      <w:numFmt w:val="decimal"/>
-      <w:lvlText w:val="%2."/>
-      <w:lvlJc w:val="left"/>
-      <w:pPr>
-        <w:tabs>
-          <w:tab w:val="num" w:pos="1440"/>
-        </w:tabs>
-        <w:ind w:left="1440" w:hanging="720"/>
-      </w:pPr>
-    </w:lvl>
-    <w:lvl w:ilvl="2">
-      <w:start w:val="1"/>
-      <w:numFmt w:val="decimal"/>
-      <w:lvlText w:val="%3."/>
-      <w:lvlJc w:val="left"/>
-      <w:pPr>
-        <w:tabs>
-          <w:tab w:val="num" w:pos="2160"/>
-        </w:tabs>
-        <w:ind w:left="2160" w:hanging="720"/>
-      </w:pPr>
-    </w:lvl>
-    <w:lvl w:ilvl="3">
-      <w:start w:val="1"/>
-      <w:numFmt w:val="decimal"/>
-      <w:lvlText w:val="%4."/>
-      <w:lvlJc w:val="left"/>
-      <w:pPr>
-        <w:tabs>
-          <w:tab w:val="num" w:pos="2880"/>
-        </w:tabs>
-        <w:ind w:left="2880" w:hanging="720"/>
-      </w:pPr>
-    </w:lvl>
-    <w:lvl w:ilvl="4">
-      <w:start w:val="1"/>
-      <w:numFmt w:val="decimal"/>
-      <w:lvlText w:val="%5."/>
-      <w:lvlJc w:val="left"/>
-      <w:pPr>
-        <w:tabs>
-          <w:tab w:val="num" w:pos="3600"/>
-        </w:tabs>
-        <w:ind w:left="3600" w:hanging="720"/>
-      </w:pPr>
-    </w:lvl>
-    <w:lvl w:ilvl="5">
-      <w:start w:val="1"/>
-      <w:numFmt w:val="decimal"/>
-      <w:lvlText w:val="%6."/>
-      <w:lvlJc w:val="left"/>
-      <w:pPr>
-        <w:tabs>
-          <w:tab w:val="num" w:pos="4320"/>
-        </w:tabs>
-        <w:ind w:left="4320" w:hanging="720"/>
-      </w:pPr>
-    </w:lvl>
-    <w:lvl w:ilvl="6">
-      <w:start w:val="1"/>
-      <w:numFmt w:val="decimal"/>
-      <w:lvlText w:val="%7."/>
-      <w:lvlJc w:val="left"/>
-      <w:pPr>
-        <w:tabs>
-          <w:tab w:val="num" w:pos="5040"/>
-        </w:tabs>
-        <w:ind w:left="5040" w:hanging="720"/>
-      </w:pPr>
-    </w:lvl>
-    <w:lvl w:ilvl="7">
-      <w:start w:val="1"/>
-      <w:numFmt w:val="decimal"/>
-      <w:lvlText w:val="%8."/>
-      <w:lvlJc w:val="left"/>
-      <w:pPr>
-        <w:tabs>
-          <w:tab w:val="num" w:pos="5760"/>
-        </w:tabs>
-        <w:ind w:left="5760" w:hanging="720"/>
-      </w:pPr>
-    </w:lvl>
-    <w:lvl w:ilvl="8">
-      <w:start w:val="1"/>
-      <w:numFmt w:val="decimal"/>
-      <w:lvlText w:val="%9."/>
-      <w:lvlJc w:val="left"/>
-      <w:pPr>
-        <w:tabs>
-          <w:tab w:val="num" w:pos="6480"/>
-        </w:tabs>
-        <w:ind w:left="6480" w:hanging="720"/>
-      </w:pPr>
-    </w:lvl>
-  </w:abstractNum>
-  <w:num w:numId="1" w16cid:durableId="1239364458">
+  <w:num w:numId="1" w16cid:durableId="56897856">
     <w:abstractNumId w:val="1"/>
   </w:num>
-  <w:num w:numId="2" w16cid:durableId="1534611466">
+  <w:num w:numId="2" w16cid:durableId="656956457">
+    <w:abstractNumId w:val="3"/>
+  </w:num>
+  <w:num w:numId="3" w16cid:durableId="1141269692">
+    <w:abstractNumId w:val="2"/>
+  </w:num>
+  <w:num w:numId="4" w16cid:durableId="1086726549">
+    <w:abstractNumId w:val="0"/>
+  </w:num>
+  <w:num w:numId="5" w16cid:durableId="250360144">
+    <w:abstractNumId w:val="4"/>
+  </w:num>
+  <w:num w:numId="6" w16cid:durableId="1746873936">
     <w:abstractNumId w:val="5"/>
   </w:num>
-  <w:num w:numId="3" w16cid:durableId="1368485699">
-    <w:abstractNumId w:val="0"/>
-  </w:num>
-  <w:num w:numId="4" w16cid:durableId="1723407951">
-    <w:abstractNumId w:val="3"/>
-  </w:num>
-  <w:num w:numId="5" w16cid:durableId="96414729">
-    <w:abstractNumId w:val="2"/>
-  </w:num>
-  <w:num w:numId="6" w16cid:durableId="891111572">
-    <w:abstractNumId w:val="4"/>
-  </w:num>
-  <w:num w:numId="7" w16cid:durableId="1629433090">
+  <w:num w:numId="7" w16cid:durableId="175771582">
     <w:abstractNumId w:val="1"/>
     <w:lvlOverride w:ilvl="0"/>
     <w:lvlOverride w:ilvl="1">
       <w:startOverride w:val="1"/>
     </w:lvlOverride>
   </w:num>
-  <w:num w:numId="8" w16cid:durableId="1563564402">
+  <w:num w:numId="8" w16cid:durableId="1940718329">
     <w:abstractNumId w:val="1"/>
   </w:num>
-  <w:num w:numId="9" w16cid:durableId="426662162">
+  <w:num w:numId="9" w16cid:durableId="296028661">
     <w:abstractNumId w:val="1"/>
   </w:num>
-  <w:num w:numId="10" w16cid:durableId="804466633">
+  <w:num w:numId="10" w16cid:durableId="2028941145">
     <w:abstractNumId w:val="1"/>
   </w:num>
 </w:numbering>
@@ -4921,24 +4720,16 @@
     <w:basedOn w:val="Normal"/>
     <w:qFormat/>
   </w:style>
-  <w:style w:type="table" w:styleId="TableGrid">
-    <w:name w:val="Table Grid"/>
-    <w:basedOn w:val="TableNormal"/>
-    <w:uiPriority w:val="39"/>
-    <w:rsid w:val="008A2FD7"/>
-    <w:pPr>
-      <w:suppressAutoHyphens w:val="0"/>
-    </w:pPr>
-    <w:tblPr>
-      <w:tblBorders>
-        <w:top w:val="single" w:sz="4" w:space="0" w:color="auto"/>
-        <w:left w:val="single" w:sz="4" w:space="0" w:color="auto"/>
-        <w:bottom w:val="single" w:sz="4" w:space="0" w:color="auto"/>
-        <w:right w:val="single" w:sz="4" w:space="0" w:color="auto"/>
-        <w:insideH w:val="single" w:sz="4" w:space="0" w:color="auto"/>
-        <w:insideV w:val="single" w:sz="4" w:space="0" w:color="auto"/>
-      </w:tblBorders>
-    </w:tblPr>
+  <w:style w:type="character" w:styleId="Strong">
+    <w:name w:val="Strong"/>
+    <w:basedOn w:val="DefaultParagraphFont"/>
+    <w:uiPriority w:val="22"/>
+    <w:qFormat/>
+    <w:rsid w:val="00400055"/>
+    <w:rPr>
+      <w:b/>
+      <w:bCs/>
+    </w:rPr>
   </w:style>
 </w:styles>
 </file>

</xml_diff>

<commit_message>
Add glossary of terms section
Commit 980c270458e7395fa98153b4b62bc604cd3f28f2 removed this
</commit_message>
<xml_diff>
--- a/Documentation/User-Manual.docx
+++ b/Documentation/User-Manual.docx
@@ -39,8 +39,6 @@
         <w:sectPr>
           <w:headerReference w:type="default" r:id="rId7"/>
           <w:footerReference w:type="even" r:id="rId8"/>
-          <w:footerReference w:type="default" r:id="rId9"/>
-          <w:footerReference w:type="first" r:id="rId10"/>
           <w:pgSz w:w="12240" w:h="15840"/>
           <w:pgMar w:top="1440" w:right="1440" w:bottom="1440" w:left="1440" w:header="720" w:footer="720" w:gutter="0"/>
           <w:cols w:space="720"/>
@@ -53,7 +51,13 @@
         <w:rPr>
           <w:sz w:val="28"/>
         </w:rPr>
-        <w:t>Version &lt;1.2&gt;</w:t>
+        <w:t xml:space="preserve">Version </w:t>
+      </w:r>
+      <w:r>
+        <w:rPr>
+          <w:sz w:val="28"/>
+        </w:rPr>
+        <w:t>1.4</w:t>
       </w:r>
     </w:p>
     <w:p>
@@ -432,6 +436,9 @@
             <w:pPr>
               <w:pStyle w:val="Tabletext"/>
             </w:pPr>
+            <w:r>
+              <w:t>12/03/2023</w:t>
+            </w:r>
           </w:p>
         </w:tc>
         <w:tc>
@@ -448,6 +455,9 @@
             <w:pPr>
               <w:pStyle w:val="Tabletext"/>
             </w:pPr>
+            <w:r>
+              <w:t>1.3</w:t>
+            </w:r>
           </w:p>
         </w:tc>
         <w:tc>
@@ -464,6 +474,9 @@
             <w:pPr>
               <w:pStyle w:val="Tabletext"/>
             </w:pPr>
+            <w:r>
+              <w:t>Add Troubleshooting Section</w:t>
+            </w:r>
           </w:p>
         </w:tc>
         <w:tc>
@@ -480,6 +493,87 @@
             <w:pPr>
               <w:pStyle w:val="Tabletext"/>
             </w:pPr>
+            <w:r>
+              <w:t>Vivian Lara</w:t>
+            </w:r>
+          </w:p>
+        </w:tc>
+      </w:tr>
+      <w:tr>
+        <w:tc>
+          <w:tcPr>
+            <w:tcW w:w="2302" w:type="dxa"/>
+            <w:tcBorders>
+              <w:top w:val="single" w:sz="6" w:space="0" w:color="000000"/>
+              <w:left w:val="single" w:sz="6" w:space="0" w:color="000000"/>
+              <w:bottom w:val="single" w:sz="6" w:space="0" w:color="000000"/>
+              <w:right w:val="single" w:sz="6" w:space="0" w:color="000000"/>
+            </w:tcBorders>
+          </w:tcPr>
+          <w:p>
+            <w:pPr>
+              <w:pStyle w:val="Tabletext"/>
+            </w:pPr>
+            <w:r>
+              <w:t>12/03/2023</w:t>
+            </w:r>
+          </w:p>
+        </w:tc>
+        <w:tc>
+          <w:tcPr>
+            <w:tcW w:w="1153" w:type="dxa"/>
+            <w:tcBorders>
+              <w:top w:val="single" w:sz="6" w:space="0" w:color="000000"/>
+              <w:left w:val="single" w:sz="6" w:space="0" w:color="000000"/>
+              <w:bottom w:val="single" w:sz="6" w:space="0" w:color="000000"/>
+              <w:right w:val="single" w:sz="6" w:space="0" w:color="000000"/>
+            </w:tcBorders>
+          </w:tcPr>
+          <w:p>
+            <w:pPr>
+              <w:pStyle w:val="Tabletext"/>
+            </w:pPr>
+            <w:r>
+              <w:t>1.4</w:t>
+            </w:r>
+          </w:p>
+        </w:tc>
+        <w:tc>
+          <w:tcPr>
+            <w:tcW w:w="3746" w:type="dxa"/>
+            <w:tcBorders>
+              <w:top w:val="single" w:sz="6" w:space="0" w:color="000000"/>
+              <w:left w:val="single" w:sz="6" w:space="0" w:color="000000"/>
+              <w:bottom w:val="single" w:sz="6" w:space="0" w:color="000000"/>
+              <w:right w:val="single" w:sz="6" w:space="0" w:color="000000"/>
+            </w:tcBorders>
+          </w:tcPr>
+          <w:p>
+            <w:pPr>
+              <w:pStyle w:val="Tabletext"/>
+            </w:pPr>
+            <w:r>
+              <w:t>Add Glossary of Terms</w:t>
+            </w:r>
+          </w:p>
+        </w:tc>
+        <w:tc>
+          <w:tcPr>
+            <w:tcW w:w="2302" w:type="dxa"/>
+            <w:tcBorders>
+              <w:top w:val="single" w:sz="6" w:space="0" w:color="000000"/>
+              <w:left w:val="single" w:sz="6" w:space="0" w:color="000000"/>
+              <w:bottom w:val="single" w:sz="6" w:space="0" w:color="000000"/>
+              <w:right w:val="single" w:sz="6" w:space="0" w:color="000000"/>
+            </w:tcBorders>
+          </w:tcPr>
+          <w:p>
+            <w:pPr>
+              <w:pStyle w:val="Tabletext"/>
+            </w:pPr>
+            <w:r>
+              <w:t>Jeff Burns</w:t>
+            </w:r>
           </w:p>
         </w:tc>
       </w:tr>
@@ -1233,7 +1327,7 @@
         </w:rPr>
         <w:t xml:space="preserve">, use a web browser to navigate to the </w:t>
       </w:r>
-      <w:hyperlink r:id="rId11">
+      <w:hyperlink r:id="rId9">
         <w:r>
           <w:rPr>
             <w:rStyle w:val="Hyperlink"/>
@@ -1651,8 +1745,8 @@
         <w:tblLook w:val="04A0" w:firstRow="1" w:lastRow="0" w:firstColumn="1" w:lastColumn="0" w:noHBand="0" w:noVBand="1"/>
       </w:tblPr>
       <w:tblGrid>
-        <w:gridCol w:w="4675"/>
-        <w:gridCol w:w="4675"/>
+        <w:gridCol w:w="4671"/>
+        <w:gridCol w:w="4679"/>
       </w:tblGrid>
       <w:tr>
         <w:tc>
@@ -2166,10 +2260,180 @@
       </w:pPr>
       <w:bookmarkStart w:id="17" w:name="_Toc152453016"/>
       <w:r>
+        <w:t>Glossary of terms</w:t>
+      </w:r>
+      <w:bookmarkEnd w:id="17"/>
+    </w:p>
+    <w:p>
+      <w:pPr>
+        <w:rPr>
+          <w:color w:val="000000"/>
+        </w:rPr>
+      </w:pPr>
+      <w:r>
+        <w:t xml:space="preserve">Modulo/modulus: </w:t>
+      </w:r>
+      <w:r>
+        <w:rPr>
+          <w:color w:val="000000"/>
+        </w:rPr>
+        <w:t>Operation which produces the remainder of an integer division.</w:t>
+      </w:r>
+    </w:p>
+    <w:p>
+      <w:pPr>
+        <w:rPr>
+          <w:color w:val="000000"/>
+        </w:rPr>
+      </w:pPr>
+      <w:r>
+        <w:rPr>
+          <w:color w:val="000000"/>
+        </w:rPr>
+        <w:t>Operand: An object that is operated on by an operator.</w:t>
+      </w:r>
+    </w:p>
+    <w:p>
+      <w:pPr>
+        <w:rPr>
+          <w:color w:val="000000"/>
+        </w:rPr>
+      </w:pPr>
+      <w:r>
         <w:lastRenderedPageBreak/>
-        <w:t>Glossary of terms</w:t>
-      </w:r>
-      <w:bookmarkEnd w:id="17"/>
+        <w:t>Operator:</w:t>
+      </w:r>
+      <w:r>
+        <w:rPr>
+          <w:rFonts w:ascii="Roboto" w:hAnsi="Roboto"/>
+          <w:color w:val="111111"/>
+          <w:shd w:val="clear" w:color="auto" w:fill="F9F9F9"/>
+        </w:rPr>
+        <w:t xml:space="preserve"> A</w:t>
+      </w:r>
+      <w:r>
+        <w:rPr>
+          <w:color w:val="111111"/>
+          <w:shd w:val="clear" w:color="auto" w:fill="F9F9F9"/>
+        </w:rPr>
+        <w:t xml:space="preserve"> symbol that represents an operation to be performed on one or more operands.</w:t>
+      </w:r>
+    </w:p>
+    <w:p>
+      <w:pPr>
+        <w:rPr>
+          <w:color w:val="111111"/>
+          <w:shd w:val="clear" w:color="auto" w:fill="F9F9F9"/>
+        </w:rPr>
+      </w:pPr>
+      <w:r>
+        <w:t>PEMDAS:</w:t>
+      </w:r>
+      <w:r>
+        <w:rPr>
+          <w:rFonts w:ascii="Roboto" w:hAnsi="Roboto"/>
+          <w:color w:val="111111"/>
+          <w:shd w:val="clear" w:color="auto" w:fill="F9F9F9"/>
+        </w:rPr>
+        <w:t xml:space="preserve"> </w:t>
+      </w:r>
+      <w:r>
+        <w:rPr>
+          <w:color w:val="111111"/>
+          <w:shd w:val="clear" w:color="auto" w:fill="F9F9F9"/>
+        </w:rPr>
+        <w:t>acronym used to show the order of operations in arithmetic expressions. It stands        for </w:t>
+      </w:r>
+      <w:r>
+        <w:rPr>
+          <w:rStyle w:val="Strong"/>
+          <w:color w:val="111111"/>
+          <w:shd w:val="clear" w:color="auto" w:fill="F9F9F9"/>
+        </w:rPr>
+        <w:t>P</w:t>
+      </w:r>
+      <w:r>
+        <w:rPr>
+          <w:color w:val="111111"/>
+          <w:shd w:val="clear" w:color="auto" w:fill="F9F9F9"/>
+        </w:rPr>
+        <w:t>arentheses, </w:t>
+      </w:r>
+      <w:r>
+        <w:rPr>
+          <w:rStyle w:val="Strong"/>
+          <w:color w:val="111111"/>
+          <w:shd w:val="clear" w:color="auto" w:fill="F9F9F9"/>
+        </w:rPr>
+        <w:t>E</w:t>
+      </w:r>
+      <w:r>
+        <w:rPr>
+          <w:color w:val="111111"/>
+          <w:shd w:val="clear" w:color="auto" w:fill="F9F9F9"/>
+        </w:rPr>
+        <w:t>xponents, </w:t>
+      </w:r>
+      <w:r>
+        <w:rPr>
+          <w:rStyle w:val="Strong"/>
+          <w:color w:val="111111"/>
+          <w:shd w:val="clear" w:color="auto" w:fill="F9F9F9"/>
+        </w:rPr>
+        <w:t>M</w:t>
+      </w:r>
+      <w:r>
+        <w:rPr>
+          <w:color w:val="111111"/>
+          <w:shd w:val="clear" w:color="auto" w:fill="F9F9F9"/>
+        </w:rPr>
+        <w:t>ultiplication, </w:t>
+      </w:r>
+      <w:r>
+        <w:rPr>
+          <w:rStyle w:val="Strong"/>
+          <w:color w:val="111111"/>
+          <w:shd w:val="clear" w:color="auto" w:fill="F9F9F9"/>
+        </w:rPr>
+        <w:t>D</w:t>
+      </w:r>
+      <w:r>
+        <w:rPr>
+          <w:color w:val="111111"/>
+          <w:shd w:val="clear" w:color="auto" w:fill="F9F9F9"/>
+        </w:rPr>
+        <w:t>ivision, </w:t>
+      </w:r>
+      <w:r>
+        <w:rPr>
+          <w:rStyle w:val="Strong"/>
+          <w:color w:val="111111"/>
+          <w:shd w:val="clear" w:color="auto" w:fill="F9F9F9"/>
+        </w:rPr>
+        <w:t>A</w:t>
+      </w:r>
+      <w:r>
+        <w:rPr>
+          <w:color w:val="111111"/>
+          <w:shd w:val="clear" w:color="auto" w:fill="F9F9F9"/>
+        </w:rPr>
+        <w:t>ddition, and </w:t>
+      </w:r>
+      <w:r>
+        <w:rPr>
+          <w:rStyle w:val="Strong"/>
+          <w:color w:val="111111"/>
+          <w:shd w:val="clear" w:color="auto" w:fill="F9F9F9"/>
+        </w:rPr>
+        <w:t>S</w:t>
+      </w:r>
+      <w:r>
+        <w:rPr>
+          <w:color w:val="111111"/>
+          <w:shd w:val="clear" w:color="auto" w:fill="F9F9F9"/>
+        </w:rPr>
+        <w:t>ubtraction.</w:t>
+      </w:r>
     </w:p>
     <w:p>
       <w:pPr>
@@ -2179,18 +2443,6 @@
           <w:numId w:val="0"/>
         </w:numPr>
       </w:pPr>
-      <w:bookmarkStart w:id="18" w:name="_Toc152453017"/>
-      <w:r>
-        <w:rPr>
-          <w:rFonts w:ascii="Times New Roman" w:hAnsi="Times New Roman"/>
-          <w:b w:val="0"/>
-          <w:i/>
-          <w:color w:val="0000FF"/>
-          <w:sz w:val="20"/>
-        </w:rPr>
-        <w:t>This section should define any technical terms that are used in the manual.</w:t>
-      </w:r>
-      <w:bookmarkEnd w:id="18"/>
     </w:p>
     <w:p>
       <w:pPr>
@@ -2200,11 +2452,11 @@
           <w:bCs/>
         </w:rPr>
       </w:pPr>
-      <w:bookmarkStart w:id="19" w:name="_Toc152453018"/>
+      <w:bookmarkStart w:id="18" w:name="_Toc152453018"/>
       <w:r>
         <w:t>FAQ</w:t>
       </w:r>
-      <w:bookmarkEnd w:id="19"/>
+      <w:bookmarkEnd w:id="18"/>
       <w:r>
         <w:t xml:space="preserve"> </w:t>
       </w:r>
@@ -2217,21 +2469,21 @@
           <w:numId w:val="7"/>
         </w:numPr>
       </w:pPr>
-      <w:bookmarkStart w:id="20" w:name="_Toc314978533_Copy_1"/>
-      <w:bookmarkStart w:id="21" w:name="_Toc324843639_Copy_1"/>
-      <w:bookmarkStart w:id="22" w:name="_Toc324851946_Copy_1"/>
-      <w:bookmarkStart w:id="23" w:name="_Toc324915529_Copy_1"/>
-      <w:bookmarkStart w:id="24" w:name="_Toc433104442_Copy_1"/>
-      <w:bookmarkStart w:id="25" w:name="_Toc152453019"/>
+      <w:bookmarkStart w:id="19" w:name="_Toc314978533_Copy_1"/>
+      <w:bookmarkStart w:id="20" w:name="_Toc324843639_Copy_1"/>
+      <w:bookmarkStart w:id="21" w:name="_Toc324851946_Copy_1"/>
+      <w:bookmarkStart w:id="22" w:name="_Toc324915529_Copy_1"/>
+      <w:bookmarkStart w:id="23" w:name="_Toc433104442_Copy_1"/>
+      <w:bookmarkStart w:id="24" w:name="_Toc152453019"/>
+      <w:bookmarkEnd w:id="19"/>
       <w:bookmarkEnd w:id="20"/>
       <w:bookmarkEnd w:id="21"/>
       <w:bookmarkEnd w:id="22"/>
       <w:bookmarkEnd w:id="23"/>
+      <w:r>
+        <w:t>Can you input floating point values?</w:t>
+      </w:r>
       <w:bookmarkEnd w:id="24"/>
-      <w:r>
-        <w:t>Can you input floating point values?</w:t>
-      </w:r>
-      <w:bookmarkEnd w:id="25"/>
     </w:p>
     <w:p>
       <w:pPr>
@@ -2249,11 +2501,11 @@
           <w:numId w:val="8"/>
         </w:numPr>
       </w:pPr>
-      <w:bookmarkStart w:id="26" w:name="_Toc152453020"/>
+      <w:bookmarkStart w:id="25" w:name="_Toc152453020"/>
       <w:r>
         <w:t>How do you exit the program?</w:t>
       </w:r>
-      <w:bookmarkEnd w:id="26"/>
+      <w:bookmarkEnd w:id="25"/>
     </w:p>
     <w:p>
       <w:pPr>
@@ -2271,29 +2523,29 @@
           <w:numId w:val="9"/>
         </w:numPr>
       </w:pPr>
-      <w:bookmarkStart w:id="27" w:name="_Toc152453021"/>
+      <w:bookmarkStart w:id="26" w:name="_Toc152453021"/>
       <w:r>
         <w:t>What is the range of values that you can input?</w:t>
       </w:r>
+      <w:bookmarkEnd w:id="26"/>
+    </w:p>
+    <w:p>
+      <w:pPr>
+        <w:ind w:left="720"/>
+      </w:pPr>
+      <w:r>
+        <w:t>You can input values with a magnitude less than or equal to (2^31)-1. This is because that is the maximum value a 32-bit signed integer can store.</w:t>
+      </w:r>
+    </w:p>
+    <w:p>
+      <w:pPr>
+        <w:pStyle w:val="Heading2"/>
+      </w:pPr>
+      <w:bookmarkStart w:id="27" w:name="_Toc152453022"/>
+      <w:r>
+        <w:t>What operations are supported?</w:t>
+      </w:r>
       <w:bookmarkEnd w:id="27"/>
-    </w:p>
-    <w:p>
-      <w:pPr>
-        <w:ind w:left="720"/>
-      </w:pPr>
-      <w:r>
-        <w:t>You can input values with a magnitude less than or equal to (2^31)-1. This is because that is the maximum value a 32-bit signed integer can store.</w:t>
-      </w:r>
-    </w:p>
-    <w:p>
-      <w:pPr>
-        <w:pStyle w:val="Heading2"/>
-      </w:pPr>
-      <w:bookmarkStart w:id="28" w:name="_Toc152453022"/>
-      <w:r>
-        <w:t>What operations are supported?</w:t>
-      </w:r>
-      <w:bookmarkEnd w:id="28"/>
     </w:p>
     <w:p>
       <w:pPr>
@@ -2311,10 +2563,28 @@
           <w:numId w:val="10"/>
         </w:numPr>
       </w:pPr>
-      <w:bookmarkStart w:id="29" w:name="_Toc152453023"/>
+      <w:bookmarkStart w:id="28" w:name="_Toc152453023"/>
       <w:r>
         <w:t>Does the program support implied multiplication with parentheses?</w:t>
       </w:r>
+      <w:bookmarkEnd w:id="28"/>
+    </w:p>
+    <w:p>
+      <w:pPr>
+        <w:ind w:left="720"/>
+      </w:pPr>
+      <w:r>
+        <w:t>No; the program does not support implied multiplication.</w:t>
+      </w:r>
+    </w:p>
+    <w:p>
+      <w:pPr>
+        <w:pStyle w:val="Heading2"/>
+      </w:pPr>
+      <w:bookmarkStart w:id="29" w:name="_Toc152453024"/>
+      <w:r>
+        <w:t>What order of operations does the program use?</w:t>
+      </w:r>
       <w:bookmarkEnd w:id="29"/>
     </w:p>
     <w:p>
@@ -2322,16 +2592,64 @@
         <w:ind w:left="720"/>
       </w:pPr>
       <w:r>
-        <w:t>No; the program does not support implied multiplication.</w:t>
+        <w:t>There are five levels of precedence; these are (in the order they are evaluated):</w:t>
+      </w:r>
+    </w:p>
+    <w:p>
+      <w:pPr>
+        <w:ind w:left="720"/>
+      </w:pPr>
+      <w:r>
+        <w:t>1: Parentheses</w:t>
+      </w:r>
+    </w:p>
+    <w:p>
+      <w:pPr>
+        <w:ind w:left="720"/>
+      </w:pPr>
+      <w:r>
+        <w:t>2: Exponentiation</w:t>
+      </w:r>
+    </w:p>
+    <w:p>
+      <w:pPr>
+        <w:ind w:left="720"/>
+      </w:pPr>
+      <w:r>
+        <w:t>3: Multiplication, Division, and Modulo</w:t>
+      </w:r>
+    </w:p>
+    <w:p>
+      <w:pPr>
+        <w:ind w:left="720"/>
+      </w:pPr>
+      <w:r>
+        <w:t>4: Absolute Value and Negation</w:t>
+      </w:r>
+    </w:p>
+    <w:p>
+      <w:pPr>
+        <w:ind w:left="720"/>
+      </w:pPr>
+      <w:r>
+        <w:t>5: Addition and Subtraction</w:t>
+      </w:r>
+    </w:p>
+    <w:p>
+      <w:pPr>
+        <w:ind w:left="720"/>
+      </w:pPr>
+      <w:r>
+        <w:t xml:space="preserve">Within each level, operations are evaluated left-to-right. </w:t>
       </w:r>
     </w:p>
     <w:p>
       <w:pPr>
         <w:pStyle w:val="Heading2"/>
       </w:pPr>
-      <w:bookmarkStart w:id="30" w:name="_Toc152453024"/>
-      <w:r>
-        <w:t>What order of operations does the program use?</w:t>
+      <w:bookmarkStart w:id="30" w:name="_Toc152453025"/>
+      <w:r>
+        <w:t>Where can I find the program’s source code?</w:t>
       </w:r>
       <w:bookmarkEnd w:id="30"/>
     </w:p>
@@ -2340,75 +2658,9 @@
         <w:ind w:left="720"/>
       </w:pPr>
       <w:r>
-        <w:t>There are five levels of precedence; these are (in the order they are evaluated):</w:t>
-      </w:r>
-    </w:p>
-    <w:p>
-      <w:pPr>
-        <w:ind w:left="720"/>
-      </w:pPr>
-      <w:r>
-        <w:t>1: Parentheses</w:t>
-      </w:r>
-    </w:p>
-    <w:p>
-      <w:pPr>
-        <w:ind w:left="720"/>
-      </w:pPr>
-      <w:r>
-        <w:t>2: Exponentiation</w:t>
-      </w:r>
-    </w:p>
-    <w:p>
-      <w:pPr>
-        <w:ind w:left="720"/>
-      </w:pPr>
-      <w:r>
-        <w:t>3: Multiplication, Division, and Modulo</w:t>
-      </w:r>
-    </w:p>
-    <w:p>
-      <w:pPr>
-        <w:ind w:left="720"/>
-      </w:pPr>
-      <w:r>
-        <w:t>4: Absolute Value and Negation</w:t>
-      </w:r>
-    </w:p>
-    <w:p>
-      <w:pPr>
-        <w:ind w:left="720"/>
-      </w:pPr>
-      <w:r>
-        <w:t>5: Addition and Subtraction</w:t>
-      </w:r>
-    </w:p>
-    <w:p>
-      <w:pPr>
-        <w:ind w:left="720"/>
-      </w:pPr>
-      <w:r>
-        <w:t xml:space="preserve">Within each level, operations are evaluated left-to-right. </w:t>
-      </w:r>
-    </w:p>
-    <w:p>
-      <w:pPr>
-        <w:pStyle w:val="Heading2"/>
-      </w:pPr>
-      <w:bookmarkStart w:id="31" w:name="_Toc152453025"/>
-      <w:r>
-        <w:t>Where can I find the program’s source code?</w:t>
-      </w:r>
-      <w:bookmarkEnd w:id="31"/>
-    </w:p>
-    <w:p>
-      <w:pPr>
-        <w:ind w:left="720"/>
-      </w:pPr>
-      <w:r>
         <w:t xml:space="preserve">The source code can be found at </w:t>
       </w:r>
-      <w:hyperlink r:id="rId12">
+      <w:hyperlink r:id="rId10">
         <w:r>
           <w:rPr>
             <w:rStyle w:val="Hyperlink"/>
@@ -2432,8 +2684,8 @@
       </w:pPr>
     </w:p>
     <w:sectPr>
-      <w:headerReference w:type="default" r:id="rId13"/>
-      <w:footerReference w:type="default" r:id="rId14"/>
+      <w:headerReference w:type="default" r:id="rId11"/>
+      <w:footerReference w:type="default" r:id="rId12"/>
       <w:pgSz w:w="12240" w:h="15840"/>
       <w:pgMar w:top="1440" w:right="1440" w:bottom="1440" w:left="1440" w:header="720" w:footer="720" w:gutter="0"/>
       <w:cols w:space="720"/>
@@ -2633,26 +2885,6 @@
 
 <file path=word/footer2.xml><?xml version="1.0" encoding="utf-8"?>
 <w:ftr xmlns:wpc="http://schemas.microsoft.com/office/word/2010/wordprocessingCanvas" xmlns:cx="http://schemas.microsoft.com/office/drawing/2014/chartex" xmlns:cx1="http://schemas.microsoft.com/office/drawing/2015/9/8/chartex" xmlns:cx2="http://schemas.microsoft.com/office/drawing/2015/10/21/chartex" xmlns:cx3="http://schemas.microsoft.com/office/drawing/2016/5/9/chartex" xmlns:cx4="http://schemas.microsoft.com/office/drawing/2016/5/10/chartex" xmlns:cx5="http://schemas.microsoft.com/office/drawing/2016/5/11/chartex" xmlns:cx6="http://schemas.microsoft.com/office/drawing/2016/5/12/chartex" xmlns:cx7="http://schemas.microsoft.com/office/drawing/2016/5/13/chartex" xmlns:cx8="http://schemas.microsoft.com/office/drawing/2016/5/14/chartex" xmlns:mc="http://schemas.openxmlformats.org/markup-compatibility/2006" xmlns:aink="http://schemas.microsoft.com/office/drawing/2016/ink" xmlns:am3d="http://schemas.microsoft.com/office/drawing/2017/model3d" xmlns:o="urn:schemas-microsoft-com:office:office" xmlns:oel="http://schemas.microsoft.com/office/2019/extlst" xmlns:r="http://schemas.openxmlformats.org/officeDocument/2006/relationships" xmlns:m="http://schemas.openxmlformats.org/officeDocument/2006/math" xmlns:v="urn:schemas-microsoft-com:vml" xmlns:wp14="http://schemas.microsoft.com/office/word/2010/wordprocessingDrawing" xmlns:wp="http://schemas.openxmlformats.org/drawingml/2006/wordprocessingDrawing" xmlns:w10="urn:schemas-microsoft-com:office:word" xmlns:w="http://schemas.openxmlformats.org/wordprocessingml/2006/main" xmlns:w14="http://schemas.microsoft.com/office/word/2010/wordml" xmlns:w15="http://schemas.microsoft.com/office/word/2012/wordml" xmlns:w16cex="http://schemas.microsoft.com/office/word/2018/wordml/cex" xmlns:w16cid="http://schemas.microsoft.com/office/word/2016/wordml/cid" xmlns:w16="http://schemas.microsoft.com/office/word/2018/wordml" xmlns:w16sdtdh="http://schemas.microsoft.com/office/word/2020/wordml/sdtdatahash" xmlns:w16se="http://schemas.microsoft.com/office/word/2015/wordml/symex" xmlns:wpg="http://schemas.microsoft.com/office/word/2010/wordprocessingGroup" xmlns:wpi="http://schemas.microsoft.com/office/word/2010/wordprocessingInk" xmlns:wne="http://schemas.microsoft.com/office/word/2006/wordml" xmlns:wps="http://schemas.microsoft.com/office/word/2010/wordprocessingShape" mc:Ignorable="w14 w15 w16se w16cid w16 w16cex w16sdtdh wp14">
-  <w:p>
-    <w:pPr>
-      <w:pStyle w:val="Footer"/>
-    </w:pPr>
-  </w:p>
-</w:ftr>
-</file>
-
-<file path=word/footer3.xml><?xml version="1.0" encoding="utf-8"?>
-<w:ftr xmlns:wpc="http://schemas.microsoft.com/office/word/2010/wordprocessingCanvas" xmlns:cx="http://schemas.microsoft.com/office/drawing/2014/chartex" xmlns:cx1="http://schemas.microsoft.com/office/drawing/2015/9/8/chartex" xmlns:cx2="http://schemas.microsoft.com/office/drawing/2015/10/21/chartex" xmlns:cx3="http://schemas.microsoft.com/office/drawing/2016/5/9/chartex" xmlns:cx4="http://schemas.microsoft.com/office/drawing/2016/5/10/chartex" xmlns:cx5="http://schemas.microsoft.com/office/drawing/2016/5/11/chartex" xmlns:cx6="http://schemas.microsoft.com/office/drawing/2016/5/12/chartex" xmlns:cx7="http://schemas.microsoft.com/office/drawing/2016/5/13/chartex" xmlns:cx8="http://schemas.microsoft.com/office/drawing/2016/5/14/chartex" xmlns:mc="http://schemas.openxmlformats.org/markup-compatibility/2006" xmlns:aink="http://schemas.microsoft.com/office/drawing/2016/ink" xmlns:am3d="http://schemas.microsoft.com/office/drawing/2017/model3d" xmlns:o="urn:schemas-microsoft-com:office:office" xmlns:oel="http://schemas.microsoft.com/office/2019/extlst" xmlns:r="http://schemas.openxmlformats.org/officeDocument/2006/relationships" xmlns:m="http://schemas.openxmlformats.org/officeDocument/2006/math" xmlns:v="urn:schemas-microsoft-com:vml" xmlns:wp14="http://schemas.microsoft.com/office/word/2010/wordprocessingDrawing" xmlns:wp="http://schemas.openxmlformats.org/drawingml/2006/wordprocessingDrawing" xmlns:w10="urn:schemas-microsoft-com:office:word" xmlns:w="http://schemas.openxmlformats.org/wordprocessingml/2006/main" xmlns:w14="http://schemas.microsoft.com/office/word/2010/wordml" xmlns:w15="http://schemas.microsoft.com/office/word/2012/wordml" xmlns:w16cex="http://schemas.microsoft.com/office/word/2018/wordml/cex" xmlns:w16cid="http://schemas.microsoft.com/office/word/2016/wordml/cid" xmlns:w16="http://schemas.microsoft.com/office/word/2018/wordml" xmlns:w16sdtdh="http://schemas.microsoft.com/office/word/2020/wordml/sdtdatahash" xmlns:w16se="http://schemas.microsoft.com/office/word/2015/wordml/symex" xmlns:wpg="http://schemas.microsoft.com/office/word/2010/wordprocessingGroup" xmlns:wpi="http://schemas.microsoft.com/office/word/2010/wordprocessingInk" xmlns:wne="http://schemas.microsoft.com/office/word/2006/wordml" xmlns:wps="http://schemas.microsoft.com/office/word/2010/wordprocessingShape" mc:Ignorable="w14 w15 w16se w16cid w16 w16cex w16sdtdh wp14">
-  <w:p>
-    <w:pPr>
-      <w:pStyle w:val="Footer"/>
-    </w:pPr>
-  </w:p>
-</w:ftr>
-</file>
-
-<file path=word/footer4.xml><?xml version="1.0" encoding="utf-8"?>
-<w:ftr xmlns:wpc="http://schemas.microsoft.com/office/word/2010/wordprocessingCanvas" xmlns:cx="http://schemas.microsoft.com/office/drawing/2014/chartex" xmlns:cx1="http://schemas.microsoft.com/office/drawing/2015/9/8/chartex" xmlns:cx2="http://schemas.microsoft.com/office/drawing/2015/10/21/chartex" xmlns:cx3="http://schemas.microsoft.com/office/drawing/2016/5/9/chartex" xmlns:cx4="http://schemas.microsoft.com/office/drawing/2016/5/10/chartex" xmlns:cx5="http://schemas.microsoft.com/office/drawing/2016/5/11/chartex" xmlns:cx6="http://schemas.microsoft.com/office/drawing/2016/5/12/chartex" xmlns:cx7="http://schemas.microsoft.com/office/drawing/2016/5/13/chartex" xmlns:cx8="http://schemas.microsoft.com/office/drawing/2016/5/14/chartex" xmlns:mc="http://schemas.openxmlformats.org/markup-compatibility/2006" xmlns:aink="http://schemas.microsoft.com/office/drawing/2016/ink" xmlns:am3d="http://schemas.microsoft.com/office/drawing/2017/model3d" xmlns:o="urn:schemas-microsoft-com:office:office" xmlns:oel="http://schemas.microsoft.com/office/2019/extlst" xmlns:r="http://schemas.openxmlformats.org/officeDocument/2006/relationships" xmlns:m="http://schemas.openxmlformats.org/officeDocument/2006/math" xmlns:v="urn:schemas-microsoft-com:vml" xmlns:wp14="http://schemas.microsoft.com/office/word/2010/wordprocessingDrawing" xmlns:wp="http://schemas.openxmlformats.org/drawingml/2006/wordprocessingDrawing" xmlns:w10="urn:schemas-microsoft-com:office:word" xmlns:w="http://schemas.openxmlformats.org/wordprocessingml/2006/main" xmlns:w14="http://schemas.microsoft.com/office/word/2010/wordml" xmlns:w15="http://schemas.microsoft.com/office/word/2012/wordml" xmlns:w16cex="http://schemas.microsoft.com/office/word/2018/wordml/cex" xmlns:w16cid="http://schemas.microsoft.com/office/word/2016/wordml/cid" xmlns:w16="http://schemas.microsoft.com/office/word/2018/wordml" xmlns:w16sdtdh="http://schemas.microsoft.com/office/word/2020/wordml/sdtdatahash" xmlns:w16se="http://schemas.microsoft.com/office/word/2015/wordml/symex" xmlns:wpg="http://schemas.microsoft.com/office/word/2010/wordprocessingGroup" xmlns:wpi="http://schemas.microsoft.com/office/word/2010/wordprocessingInk" xmlns:wne="http://schemas.microsoft.com/office/word/2006/wordml" xmlns:wps="http://schemas.microsoft.com/office/word/2010/wordprocessingShape" mc:Ignorable="w14 w15 w16se w16cid w16 w16cex w16sdtdh wp14">
   <w:tbl>
     <w:tblPr>
       <w:tblW w:w="9486" w:type="dxa"/>
@@ -2894,7 +3126,10 @@
             <w:ind w:right="68"/>
           </w:pPr>
           <w:r>
-            <w:t xml:space="preserve">  Version:           &lt;1.2&gt;</w:t>
+            <w:t xml:space="preserve">  Version:           1.</w:t>
+          </w:r>
+          <w:r>
+            <w:t>4</w:t>
           </w:r>
         </w:p>
       </w:tc>
@@ -4893,6 +5128,17 @@
       </w:tblBorders>
     </w:tblPr>
   </w:style>
+  <w:style w:type="character" w:styleId="Strong">
+    <w:name w:val="Strong"/>
+    <w:basedOn w:val="DefaultParagraphFont"/>
+    <w:uiPriority w:val="22"/>
+    <w:qFormat/>
+    <w:rsid w:val="00BB7405"/>
+    <w:rPr>
+      <w:b/>
+      <w:bCs/>
+    </w:rPr>
+  </w:style>
 </w:styles>
 </file>
 

</xml_diff>